<commit_message>
Validated the data, fixed the arrDelay picked only +ve values
</commit_message>
<xml_diff>
--- a/Swami-UnityChallenge/ReadMe.docx
+++ b/Swami-UnityChallenge/ReadMe.docx
@@ -51,7 +51,21 @@
         <w:rPr>
           <w:rFonts w:asciiTheme="majorHAnsi" w:hAnsiTheme="majorHAnsi"/>
         </w:rPr>
-        <w:t xml:space="preserve">Read the input data and look for ArrDelay or </w:t>
+        <w:t xml:space="preserve">Read the input data and look for </w:t>
+      </w:r>
+      <w:proofErr w:type="spellStart"/>
+      <w:r>
+        <w:rPr>
+          <w:rFonts w:asciiTheme="majorHAnsi" w:hAnsiTheme="majorHAnsi"/>
+        </w:rPr>
+        <w:t>ArrDelay</w:t>
+      </w:r>
+      <w:proofErr w:type="spellEnd"/>
+      <w:r>
+        <w:rPr>
+          <w:rFonts w:asciiTheme="majorHAnsi" w:hAnsiTheme="majorHAnsi"/>
+        </w:rPr>
+        <w:t xml:space="preserve"> or </w:t>
       </w:r>
       <w:r>
         <w:rPr>
@@ -75,7 +89,33 @@
         <w:rPr>
           <w:rFonts w:asciiTheme="majorHAnsi" w:hAnsiTheme="majorHAnsi"/>
         </w:rPr>
-        <w:t>negative values. Filter out the 0/NA or +ve values</w:t>
+        <w:t>+positive</w:t>
+      </w:r>
+      <w:r>
+        <w:rPr>
+          <w:rFonts w:asciiTheme="majorHAnsi" w:hAnsiTheme="majorHAnsi"/>
+        </w:rPr>
+        <w:t xml:space="preserve"> </w:t>
+      </w:r>
+      <w:r>
+        <w:rPr>
+          <w:rFonts w:asciiTheme="majorHAnsi" w:hAnsiTheme="majorHAnsi"/>
+        </w:rPr>
+        <w:t>values. Filter out the 0/NA or -</w:t>
+      </w:r>
+      <w:proofErr w:type="spellStart"/>
+      <w:r>
+        <w:rPr>
+          <w:rFonts w:asciiTheme="majorHAnsi" w:hAnsiTheme="majorHAnsi"/>
+        </w:rPr>
+        <w:t>ve</w:t>
+      </w:r>
+      <w:proofErr w:type="spellEnd"/>
+      <w:r>
+        <w:rPr>
+          <w:rFonts w:asciiTheme="majorHAnsi" w:hAnsiTheme="majorHAnsi"/>
+        </w:rPr>
+        <w:t xml:space="preserve"> values</w:t>
       </w:r>
     </w:p>
     <w:p>
@@ -103,13 +143,35 @@
         <w:rPr>
           <w:rFonts w:asciiTheme="majorHAnsi" w:hAnsiTheme="majorHAnsi"/>
         </w:rPr>
-        <w:t>origin and destination   (index 16 and 17</w:t>
-      </w:r>
-      <w:r>
-        <w:rPr>
-          <w:rFonts w:asciiTheme="majorHAnsi" w:hAnsiTheme="majorHAnsi"/>
-        </w:rPr>
-        <w:t xml:space="preserve"> if either of them are  empty.</w:t>
+        <w:t>origin and destination   (i</w:t>
+      </w:r>
+      <w:bookmarkStart w:id="0" w:name="_GoBack"/>
+      <w:bookmarkEnd w:id="0"/>
+      <w:r>
+        <w:rPr>
+          <w:rFonts w:asciiTheme="majorHAnsi" w:hAnsiTheme="majorHAnsi"/>
+        </w:rPr>
+        <w:t>ndex 16 and 17</w:t>
+      </w:r>
+      <w:r>
+        <w:rPr>
+          <w:rFonts w:asciiTheme="majorHAnsi" w:hAnsiTheme="majorHAnsi"/>
+        </w:rPr>
+        <w:t xml:space="preserve"> if either of them </w:t>
+      </w:r>
+      <w:proofErr w:type="gramStart"/>
+      <w:r>
+        <w:rPr>
+          <w:rFonts w:asciiTheme="majorHAnsi" w:hAnsiTheme="majorHAnsi"/>
+        </w:rPr>
+        <w:t>are  empty</w:t>
+      </w:r>
+      <w:proofErr w:type="gramEnd"/>
+      <w:r>
+        <w:rPr>
+          <w:rFonts w:asciiTheme="majorHAnsi" w:hAnsiTheme="majorHAnsi"/>
+        </w:rPr>
+        <w:t>.</w:t>
       </w:r>
     </w:p>
     <w:p>
@@ -169,15 +231,22 @@
         </w:rPr>
         <w:t xml:space="preserve"> </w:t>
       </w:r>
-      <w:bookmarkStart w:id="0" w:name="_GoBack"/>
-      <w:bookmarkEnd w:id="0"/>
       <w:r>
         <w:rPr>
           <w:rFonts w:asciiTheme="majorHAnsi" w:hAnsiTheme="majorHAnsi"/>
           <w:b/>
         </w:rPr>
-        <w:t>(maven) :</w:t>
-      </w:r>
+        <w:t>(maven</w:t>
+      </w:r>
+      <w:proofErr w:type="gramStart"/>
+      <w:r>
+        <w:rPr>
+          <w:rFonts w:asciiTheme="majorHAnsi" w:hAnsiTheme="majorHAnsi"/>
+          <w:b/>
+        </w:rPr>
+        <w:t>) :</w:t>
+      </w:r>
+      <w:proofErr w:type="gramEnd"/>
       <w:r>
         <w:rPr>
           <w:rFonts w:asciiTheme="majorHAnsi" w:hAnsiTheme="majorHAnsi"/>
@@ -212,7 +281,23 @@
           <w:rFonts w:asciiTheme="majorHAnsi" w:hAnsiTheme="majorHAnsi" w:cs="Menlo Regular"/>
           <w:color w:val="000000"/>
         </w:rPr>
-        <w:t xml:space="preserve">Swami-UnityChallenge </w:t>
+        <w:t>Swami-</w:t>
+      </w:r>
+      <w:proofErr w:type="spellStart"/>
+      <w:r>
+        <w:rPr>
+          <w:rFonts w:asciiTheme="majorHAnsi" w:hAnsiTheme="majorHAnsi" w:cs="Menlo Regular"/>
+          <w:color w:val="000000"/>
+        </w:rPr>
+        <w:t>UnityChallenge</w:t>
+      </w:r>
+      <w:proofErr w:type="spellEnd"/>
+      <w:r>
+        <w:rPr>
+          <w:rFonts w:asciiTheme="majorHAnsi" w:hAnsiTheme="majorHAnsi" w:cs="Menlo Regular"/>
+          <w:color w:val="000000"/>
+        </w:rPr>
+        <w:t xml:space="preserve"> </w:t>
       </w:r>
     </w:p>
     <w:p>
@@ -239,13 +324,23 @@
         </w:rPr>
         <w:t xml:space="preserve">Run </w:t>
       </w:r>
+      <w:proofErr w:type="spellStart"/>
       <w:r>
         <w:rPr>
           <w:rFonts w:asciiTheme="majorHAnsi" w:hAnsiTheme="majorHAnsi"/>
           <w:b/>
           <w:i/>
         </w:rPr>
-        <w:t>mvn clean package</w:t>
+        <w:t>mvn</w:t>
+      </w:r>
+      <w:proofErr w:type="spellEnd"/>
+      <w:r>
+        <w:rPr>
+          <w:rFonts w:asciiTheme="majorHAnsi" w:hAnsiTheme="majorHAnsi"/>
+          <w:b/>
+          <w:i/>
+        </w:rPr>
+        <w:t xml:space="preserve"> clean package</w:t>
       </w:r>
     </w:p>
     <w:p>
@@ -271,7 +366,25 @@
           <w:b/>
           <w:i/>
         </w:rPr>
-        <w:t>Using hadoop 2.6</w:t>
+        <w:t xml:space="preserve">Using </w:t>
+      </w:r>
+      <w:proofErr w:type="spellStart"/>
+      <w:r>
+        <w:rPr>
+          <w:rFonts w:asciiTheme="majorHAnsi" w:hAnsiTheme="majorHAnsi"/>
+          <w:b/>
+          <w:i/>
+        </w:rPr>
+        <w:t>hadoop</w:t>
+      </w:r>
+      <w:proofErr w:type="spellEnd"/>
+      <w:r>
+        <w:rPr>
+          <w:rFonts w:asciiTheme="majorHAnsi" w:hAnsiTheme="majorHAnsi"/>
+          <w:b/>
+          <w:i/>
+        </w:rPr>
+        <w:t xml:space="preserve"> 2.6</w:t>
       </w:r>
       <w:r>
         <w:rPr>
@@ -343,6 +456,7 @@
         </w:rPr>
         <w:t xml:space="preserve"> </w:t>
       </w:r>
+      <w:proofErr w:type="spellStart"/>
       <w:r>
         <w:rPr>
           <w:rFonts w:asciiTheme="majorHAnsi" w:hAnsiTheme="majorHAnsi" w:cs="Menlo Regular"/>
@@ -350,6 +464,7 @@
         </w:rPr>
         <w:t>com.unity.challenge.mapreduce.driver.MapreduceDriver</w:t>
       </w:r>
+      <w:proofErr w:type="spellEnd"/>
     </w:p>
     <w:p>
       <w:pPr>
@@ -374,12 +489,53 @@
         </w:rPr>
         <w:t xml:space="preserve">Will execute </w:t>
       </w:r>
+      <w:proofErr w:type="spellStart"/>
       <w:r>
         <w:rPr>
           <w:rFonts w:asciiTheme="majorHAnsi" w:hAnsiTheme="majorHAnsi" w:cs="Monaco"/>
           <w:color w:val="000000"/>
         </w:rPr>
-        <w:t>AirlineDelayAverageMR and then TopNAirlineDelayMR (please read forceExecution below)</w:t>
+        <w:t>AirlineDelayAverageMR</w:t>
+      </w:r>
+      <w:proofErr w:type="spellEnd"/>
+      <w:r>
+        <w:rPr>
+          <w:rFonts w:asciiTheme="majorHAnsi" w:hAnsiTheme="majorHAnsi" w:cs="Monaco"/>
+          <w:color w:val="000000"/>
+        </w:rPr>
+        <w:t xml:space="preserve"> and then </w:t>
+      </w:r>
+      <w:proofErr w:type="spellStart"/>
+      <w:r>
+        <w:rPr>
+          <w:rFonts w:asciiTheme="majorHAnsi" w:hAnsiTheme="majorHAnsi" w:cs="Monaco"/>
+          <w:color w:val="000000"/>
+        </w:rPr>
+        <w:t>TopNAirlineDelayMR</w:t>
+      </w:r>
+      <w:proofErr w:type="spellEnd"/>
+      <w:r>
+        <w:rPr>
+          <w:rFonts w:asciiTheme="majorHAnsi" w:hAnsiTheme="majorHAnsi" w:cs="Monaco"/>
+          <w:color w:val="000000"/>
+        </w:rPr>
+        <w:t xml:space="preserve"> (please read </w:t>
+      </w:r>
+      <w:proofErr w:type="spellStart"/>
+      <w:r>
+        <w:rPr>
+          <w:rFonts w:asciiTheme="majorHAnsi" w:hAnsiTheme="majorHAnsi" w:cs="Monaco"/>
+          <w:color w:val="000000"/>
+        </w:rPr>
+        <w:t>forceExecution</w:t>
+      </w:r>
+      <w:proofErr w:type="spellEnd"/>
+      <w:r>
+        <w:rPr>
+          <w:rFonts w:asciiTheme="majorHAnsi" w:hAnsiTheme="majorHAnsi" w:cs="Monaco"/>
+          <w:color w:val="000000"/>
+        </w:rPr>
+        <w:t xml:space="preserve"> below)</w:t>
       </w:r>
     </w:p>
     <w:p>
@@ -398,6 +554,7 @@
           <w:color w:val="000000"/>
         </w:rPr>
       </w:pPr>
+      <w:proofErr w:type="spellStart"/>
       <w:r>
         <w:rPr>
           <w:rFonts w:asciiTheme="majorHAnsi" w:hAnsiTheme="majorHAnsi" w:cs="Monaco"/>
@@ -406,6 +563,7 @@
         </w:rPr>
         <w:t>AirlineDelayAverageMR</w:t>
       </w:r>
+      <w:proofErr w:type="spellEnd"/>
       <w:r>
         <w:rPr>
           <w:rFonts w:asciiTheme="majorHAnsi" w:hAnsiTheme="majorHAnsi" w:cs="Monaco"/>
@@ -420,16 +578,26 @@
           <w:b/>
           <w:color w:val="000000"/>
         </w:rPr>
-        <w:t xml:space="preserve"> AverageCSV</w:t>
-      </w:r>
+        <w:t xml:space="preserve"> </w:t>
+      </w:r>
+      <w:proofErr w:type="spellStart"/>
       <w:r>
         <w:rPr>
           <w:rFonts w:asciiTheme="majorHAnsi" w:hAnsiTheme="majorHAnsi" w:cs="Monaco"/>
           <w:b/>
           <w:color w:val="000000"/>
         </w:rPr>
+        <w:t>AverageCSV</w:t>
+      </w:r>
+      <w:r>
+        <w:rPr>
+          <w:rFonts w:asciiTheme="majorHAnsi" w:hAnsiTheme="majorHAnsi" w:cs="Monaco"/>
+          <w:b/>
+          <w:color w:val="000000"/>
+        </w:rPr>
         <w:t>Mapper</w:t>
       </w:r>
+      <w:proofErr w:type="spellEnd"/>
       <w:r>
         <w:rPr>
           <w:rFonts w:asciiTheme="majorHAnsi" w:hAnsiTheme="majorHAnsi" w:cs="Monaco"/>
@@ -439,10 +607,47 @@
       </w:r>
       <w:r>
         <w:rPr>
+          <w:rFonts w:asciiTheme="majorHAnsi" w:hAnsiTheme="majorHAnsi" w:cs="Monaco"/>
+          <w:color w:val="000000"/>
+        </w:rPr>
+        <w:t xml:space="preserve">The records with </w:t>
+      </w:r>
+      <w:proofErr w:type="spellStart"/>
+      <w:r>
+        <w:rPr>
           <w:rFonts w:asciiTheme="majorHAnsi" w:hAnsiTheme="majorHAnsi" w:cs="Menlo Regular"/>
           <w:color w:val="000000"/>
         </w:rPr>
-        <w:t>ArrDelay if it is ‘NA’ or 0 or &gt;0 or origin or destination is blank</w:t>
+        <w:t>ArrDelay</w:t>
+      </w:r>
+      <w:proofErr w:type="spellEnd"/>
+      <w:r>
+        <w:rPr>
+          <w:rFonts w:asciiTheme="majorHAnsi" w:hAnsiTheme="majorHAnsi" w:cs="Menlo Regular"/>
+          <w:color w:val="000000"/>
+        </w:rPr>
+        <w:t xml:space="preserve"> if it is ‘NA’ or</w:t>
+      </w:r>
+      <w:r>
+        <w:rPr>
+          <w:rFonts w:asciiTheme="majorHAnsi" w:hAnsiTheme="majorHAnsi" w:cs="Menlo Regular"/>
+          <w:color w:val="000000"/>
+        </w:rPr>
+        <w:t>&lt;=</w:t>
+      </w:r>
+      <w:r>
+        <w:rPr>
+          <w:rFonts w:asciiTheme="majorHAnsi" w:hAnsiTheme="majorHAnsi" w:cs="Menlo Regular"/>
+          <w:color w:val="000000"/>
+        </w:rPr>
+        <w:t xml:space="preserve"> 0 or origin or destination is blank</w:t>
+      </w:r>
+      <w:r>
+        <w:rPr>
+          <w:rFonts w:asciiTheme="majorHAnsi" w:hAnsiTheme="majorHAnsi" w:cs="Menlo Regular"/>
+          <w:color w:val="000000"/>
+        </w:rPr>
+        <w:t xml:space="preserve"> will be filtered out</w:t>
       </w:r>
     </w:p>
     <w:p>
@@ -458,9 +663,12 @@
         <w:ind w:left="450" w:hanging="450"/>
         <w:rPr>
           <w:rFonts w:asciiTheme="majorHAnsi" w:hAnsiTheme="majorHAnsi" w:cs="Menlo Regular"/>
-          <w:color w:val="000000"/>
-        </w:rPr>
-      </w:pPr>
+          <w:b/>
+          <w:color w:val="000000"/>
+          <w:highlight w:val="yellow"/>
+        </w:rPr>
+      </w:pPr>
+      <w:proofErr w:type="spellStart"/>
       <w:r>
         <w:rPr>
           <w:rFonts w:asciiTheme="majorHAnsi" w:hAnsiTheme="majorHAnsi" w:cs="Monaco"/>
@@ -469,6 +677,7 @@
         </w:rPr>
         <w:t>AirlineDelayAverageMR</w:t>
       </w:r>
+      <w:proofErr w:type="spellEnd"/>
       <w:r>
         <w:rPr>
           <w:rFonts w:asciiTheme="majorHAnsi" w:hAnsiTheme="majorHAnsi" w:cs="Monaco"/>
@@ -483,16 +692,26 @@
           <w:b/>
           <w:color w:val="000000"/>
         </w:rPr>
-        <w:t xml:space="preserve"> AverageCSV</w:t>
-      </w:r>
+        <w:t xml:space="preserve"> </w:t>
+      </w:r>
+      <w:proofErr w:type="spellStart"/>
       <w:r>
         <w:rPr>
           <w:rFonts w:asciiTheme="majorHAnsi" w:hAnsiTheme="majorHAnsi" w:cs="Monaco"/>
           <w:b/>
           <w:color w:val="000000"/>
         </w:rPr>
+        <w:t>AverageCSV</w:t>
+      </w:r>
+      <w:r>
+        <w:rPr>
+          <w:rFonts w:asciiTheme="majorHAnsi" w:hAnsiTheme="majorHAnsi" w:cs="Monaco"/>
+          <w:b/>
+          <w:color w:val="000000"/>
+        </w:rPr>
         <w:t>Reduce</w:t>
       </w:r>
+      <w:proofErr w:type="spellEnd"/>
       <w:r>
         <w:rPr>
           <w:rFonts w:asciiTheme="majorHAnsi" w:hAnsiTheme="majorHAnsi" w:cs="Monaco"/>
@@ -512,8 +731,70 @@
           <w:rFonts w:asciiTheme="majorHAnsi" w:hAnsiTheme="majorHAnsi" w:cs="Monaco"/>
           <w:color w:val="000000"/>
         </w:rPr>
-        <w:t>, using PriorityQueue</w:t>
-      </w:r>
+        <w:t xml:space="preserve">, using </w:t>
+      </w:r>
+      <w:proofErr w:type="spellStart"/>
+      <w:r>
+        <w:rPr>
+          <w:rFonts w:asciiTheme="majorHAnsi" w:hAnsiTheme="majorHAnsi" w:cs="Monaco"/>
+          <w:color w:val="000000"/>
+        </w:rPr>
+        <w:t>PriorityQueue</w:t>
+      </w:r>
+      <w:proofErr w:type="spellEnd"/>
+      <w:r>
+        <w:rPr>
+          <w:rFonts w:asciiTheme="majorHAnsi" w:hAnsiTheme="majorHAnsi" w:cs="Monaco"/>
+          <w:color w:val="000000"/>
+        </w:rPr>
+        <w:t xml:space="preserve"> and output. </w:t>
+      </w:r>
+      <w:proofErr w:type="spellStart"/>
+      <w:r>
+        <w:rPr>
+          <w:rFonts w:asciiTheme="majorHAnsi" w:hAnsiTheme="majorHAnsi" w:cs="Monaco"/>
+          <w:b/>
+          <w:color w:val="000000"/>
+          <w:highlight w:val="yellow"/>
+        </w:rPr>
+        <w:t>Important:Only</w:t>
+      </w:r>
+      <w:proofErr w:type="spellEnd"/>
+      <w:r>
+        <w:rPr>
+          <w:rFonts w:asciiTheme="majorHAnsi" w:hAnsiTheme="majorHAnsi" w:cs="Monaco"/>
+          <w:b/>
+          <w:color w:val="000000"/>
+          <w:highlight w:val="yellow"/>
+        </w:rPr>
+        <w:t xml:space="preserve"> if there are more than 1 reducer file generated will it run the </w:t>
+      </w:r>
+      <w:proofErr w:type="spellStart"/>
+      <w:r>
+        <w:rPr>
+          <w:rFonts w:asciiTheme="majorHAnsi" w:hAnsiTheme="majorHAnsi" w:cs="Monaco"/>
+          <w:b/>
+          <w:color w:val="000000"/>
+          <w:highlight w:val="yellow"/>
+        </w:rPr>
+        <w:t>TopNAirlineDelayMR</w:t>
+      </w:r>
+      <w:proofErr w:type="spellEnd"/>
+    </w:p>
+    <w:p>
+      <w:pPr>
+        <w:pStyle w:val="ListParagraph"/>
+        <w:tabs>
+          <w:tab w:val="left" w:pos="450"/>
+        </w:tabs>
+        <w:ind w:left="450"/>
+        <w:rPr>
+          <w:rFonts w:asciiTheme="majorHAnsi" w:hAnsiTheme="majorHAnsi" w:cs="Menlo Regular"/>
+          <w:b/>
+          <w:color w:val="000000"/>
+          <w:highlight w:val="yellow"/>
+        </w:rPr>
+      </w:pPr>
     </w:p>
     <w:p>
       <w:pPr>
@@ -528,9 +809,58 @@
         <w:ind w:left="450" w:hanging="450"/>
         <w:rPr>
           <w:rFonts w:asciiTheme="majorHAnsi" w:hAnsiTheme="majorHAnsi" w:cs="Menlo Regular"/>
-          <w:color w:val="000000"/>
-        </w:rPr>
-      </w:pPr>
+          <w:i/>
+          <w:color w:val="000000"/>
+          <w:highlight w:val="yellow"/>
+        </w:rPr>
+      </w:pPr>
+      <w:r>
+        <w:rPr>
+          <w:rFonts w:asciiTheme="majorHAnsi" w:hAnsiTheme="majorHAnsi" w:cs="Monaco"/>
+          <w:i/>
+          <w:color w:val="000000"/>
+          <w:highlight w:val="yellow"/>
+        </w:rPr>
+        <w:t xml:space="preserve">Based on the data from 2000 till 2008 did not generate more than 1 reducer file and hence not sure if the </w:t>
+      </w:r>
+      <w:proofErr w:type="spellStart"/>
+      <w:r>
+        <w:rPr>
+          <w:rFonts w:asciiTheme="majorHAnsi" w:hAnsiTheme="majorHAnsi" w:cs="Monaco"/>
+          <w:i/>
+          <w:color w:val="000000"/>
+          <w:highlight w:val="yellow"/>
+        </w:rPr>
+        <w:t>TopNAirlineDelayMR</w:t>
+      </w:r>
+      <w:proofErr w:type="spellEnd"/>
+      <w:r>
+        <w:rPr>
+          <w:rFonts w:asciiTheme="majorHAnsi" w:hAnsiTheme="majorHAnsi" w:cs="Monaco"/>
+          <w:i/>
+          <w:color w:val="000000"/>
+          <w:highlight w:val="yellow"/>
+        </w:rPr>
+        <w:t xml:space="preserve"> is needed </w:t>
+      </w:r>
+    </w:p>
+    <w:p>
+      <w:pPr>
+        <w:pStyle w:val="ListParagraph"/>
+        <w:numPr>
+          <w:ilvl w:val="0"/>
+          <w:numId w:val="3"/>
+        </w:numPr>
+        <w:tabs>
+          <w:tab w:val="left" w:pos="450"/>
+        </w:tabs>
+        <w:ind w:left="450" w:hanging="450"/>
+        <w:rPr>
+          <w:rFonts w:asciiTheme="majorHAnsi" w:hAnsiTheme="majorHAnsi" w:cs="Menlo Regular"/>
+          <w:color w:val="000000"/>
+        </w:rPr>
+      </w:pPr>
+      <w:proofErr w:type="spellStart"/>
       <w:r>
         <w:rPr>
           <w:rFonts w:asciiTheme="majorHAnsi" w:hAnsiTheme="majorHAnsi" w:cs="Monaco"/>
@@ -539,13 +869,34 @@
         </w:rPr>
         <w:t>TopNAirlineDelayMR</w:t>
       </w:r>
+      <w:proofErr w:type="spellEnd"/>
       <w:r>
         <w:rPr>
           <w:rFonts w:asciiTheme="majorHAnsi" w:hAnsiTheme="majorHAnsi" w:cs="Monaco"/>
           <w:color w:val="000000"/>
         </w:rPr>
-        <w:t xml:space="preserve"> will run only if the no of reducer files are more than 1 and the –f is set to true</w:t>
-      </w:r>
+        <w:t xml:space="preserve"> will run only if the no of reducer files are more than 1 and the –f is set to </w:t>
+      </w:r>
+      <w:r>
+        <w:rPr>
+          <w:rFonts w:asciiTheme="majorHAnsi" w:hAnsiTheme="majorHAnsi" w:cs="Monaco"/>
+          <w:color w:val="000000"/>
+        </w:rPr>
+        <w:t>true, default is false.</w:t>
+      </w:r>
+    </w:p>
+    <w:p>
+      <w:pPr>
+        <w:pStyle w:val="ListParagraph"/>
+        <w:tabs>
+          <w:tab w:val="left" w:pos="450"/>
+        </w:tabs>
+        <w:ind w:left="450"/>
+        <w:rPr>
+          <w:rFonts w:asciiTheme="majorHAnsi" w:hAnsiTheme="majorHAnsi" w:cs="Menlo Regular"/>
+          <w:color w:val="000000"/>
+        </w:rPr>
+      </w:pPr>
     </w:p>
     <w:p>
       <w:pPr>
@@ -619,7 +970,21 @@
         <w:rPr>
           <w:rFonts w:asciiTheme="majorHAnsi" w:hAnsiTheme="majorHAnsi"/>
         </w:rPr>
-        <w:t xml:space="preserve">2. run command: </w:t>
+        <w:t xml:space="preserve">2. </w:t>
+      </w:r>
+      <w:proofErr w:type="gramStart"/>
+      <w:r>
+        <w:rPr>
+          <w:rFonts w:asciiTheme="majorHAnsi" w:hAnsiTheme="majorHAnsi"/>
+        </w:rPr>
+        <w:t>run</w:t>
+      </w:r>
+      <w:proofErr w:type="gramEnd"/>
+      <w:r>
+        <w:rPr>
+          <w:rFonts w:asciiTheme="majorHAnsi" w:hAnsiTheme="majorHAnsi"/>
+        </w:rPr>
+        <w:t xml:space="preserve"> command: </w:t>
       </w:r>
     </w:p>
     <w:p>
@@ -650,6 +1015,7 @@
           <w:color w:val="000000"/>
         </w:rPr>
       </w:pPr>
+      <w:proofErr w:type="gramStart"/>
       <w:r>
         <w:rPr>
           <w:rFonts w:asciiTheme="majorHAnsi" w:hAnsiTheme="majorHAnsi" w:cs="Menlo Regular"/>
@@ -657,7 +1023,97 @@
           <w:i/>
           <w:color w:val="000000"/>
         </w:rPr>
-        <w:t xml:space="preserve">./bin/hadoop jar data-pipeline-challenge/Swami-UnityChallenge /target/unity-mr.jar com.unity.challenge.mapreduce.driver.MapreduceDriver -i input -o output -n 100 </w:t>
+        <w:t>./</w:t>
+      </w:r>
+      <w:proofErr w:type="gramEnd"/>
+      <w:r>
+        <w:rPr>
+          <w:rFonts w:asciiTheme="majorHAnsi" w:hAnsiTheme="majorHAnsi" w:cs="Menlo Regular"/>
+          <w:b/>
+          <w:i/>
+          <w:color w:val="000000"/>
+        </w:rPr>
+        <w:t>bin/</w:t>
+      </w:r>
+      <w:proofErr w:type="spellStart"/>
+      <w:r>
+        <w:rPr>
+          <w:rFonts w:asciiTheme="majorHAnsi" w:hAnsiTheme="majorHAnsi" w:cs="Menlo Regular"/>
+          <w:b/>
+          <w:i/>
+          <w:color w:val="000000"/>
+        </w:rPr>
+        <w:t>hadoop</w:t>
+      </w:r>
+      <w:proofErr w:type="spellEnd"/>
+      <w:r>
+        <w:rPr>
+          <w:rFonts w:asciiTheme="majorHAnsi" w:hAnsiTheme="majorHAnsi" w:cs="Menlo Regular"/>
+          <w:b/>
+          <w:i/>
+          <w:color w:val="000000"/>
+        </w:rPr>
+        <w:t xml:space="preserve"> jar data-pipeline-challenge/Swami-</w:t>
+      </w:r>
+      <w:proofErr w:type="spellStart"/>
+      <w:r>
+        <w:rPr>
+          <w:rFonts w:asciiTheme="majorHAnsi" w:hAnsiTheme="majorHAnsi" w:cs="Menlo Regular"/>
+          <w:b/>
+          <w:i/>
+          <w:color w:val="000000"/>
+        </w:rPr>
+        <w:t>UnityChallenge</w:t>
+      </w:r>
+      <w:proofErr w:type="spellEnd"/>
+      <w:r>
+        <w:rPr>
+          <w:rFonts w:asciiTheme="majorHAnsi" w:hAnsiTheme="majorHAnsi" w:cs="Menlo Regular"/>
+          <w:b/>
+          <w:i/>
+          <w:color w:val="000000"/>
+        </w:rPr>
+        <w:t xml:space="preserve"> /target/unity-mr.jar </w:t>
+      </w:r>
+      <w:proofErr w:type="spellStart"/>
+      <w:r>
+        <w:rPr>
+          <w:rFonts w:asciiTheme="majorHAnsi" w:hAnsiTheme="majorHAnsi" w:cs="Menlo Regular"/>
+          <w:b/>
+          <w:i/>
+          <w:color w:val="000000"/>
+        </w:rPr>
+        <w:t>com.unity.challenge.mapreduce.driver.MapreduceDriver</w:t>
+      </w:r>
+      <w:proofErr w:type="spellEnd"/>
+      <w:r>
+        <w:rPr>
+          <w:rFonts w:asciiTheme="majorHAnsi" w:hAnsiTheme="majorHAnsi" w:cs="Menlo Regular"/>
+          <w:b/>
+          <w:i/>
+          <w:color w:val="000000"/>
+        </w:rPr>
+        <w:t xml:space="preserve"> -</w:t>
+      </w:r>
+      <w:proofErr w:type="spellStart"/>
+      <w:r>
+        <w:rPr>
+          <w:rFonts w:asciiTheme="majorHAnsi" w:hAnsiTheme="majorHAnsi" w:cs="Menlo Regular"/>
+          <w:b/>
+          <w:i/>
+          <w:color w:val="000000"/>
+        </w:rPr>
+        <w:t>i</w:t>
+      </w:r>
+      <w:proofErr w:type="spellEnd"/>
+      <w:r>
+        <w:rPr>
+          <w:rFonts w:asciiTheme="majorHAnsi" w:hAnsiTheme="majorHAnsi" w:cs="Menlo Regular"/>
+          <w:b/>
+          <w:i/>
+          <w:color w:val="000000"/>
+        </w:rPr>
+        <w:t xml:space="preserve"> input -o output -n 100 </w:t>
       </w:r>
     </w:p>
     <w:p>
@@ -840,8 +1296,18 @@
               <w:rPr>
                 <w:rFonts w:asciiTheme="majorHAnsi" w:hAnsiTheme="majorHAnsi"/>
               </w:rPr>
-              <w:t>-i</w:t>
-            </w:r>
+              <w:t>-</w:t>
+            </w:r>
+            <w:proofErr w:type="spellStart"/>
+            <w:proofErr w:type="gramStart"/>
+            <w:r>
+              <w:rPr>
+                <w:rFonts w:asciiTheme="majorHAnsi" w:hAnsiTheme="majorHAnsi"/>
+              </w:rPr>
+              <w:t>i</w:t>
+            </w:r>
+            <w:proofErr w:type="spellEnd"/>
+            <w:proofErr w:type="gramEnd"/>
           </w:p>
         </w:tc>
         <w:tc>
@@ -858,12 +1324,14 @@
                 <w:rFonts w:asciiTheme="majorHAnsi" w:hAnsiTheme="majorHAnsi"/>
               </w:rPr>
             </w:pPr>
+            <w:proofErr w:type="gramStart"/>
             <w:r>
               <w:rPr>
                 <w:rFonts w:asciiTheme="majorHAnsi" w:hAnsiTheme="majorHAnsi"/>
               </w:rPr>
               <w:t>input</w:t>
             </w:r>
+            <w:proofErr w:type="gramEnd"/>
           </w:p>
         </w:tc>
         <w:tc>
@@ -934,8 +1402,16 @@
               <w:rPr>
                 <w:rFonts w:asciiTheme="majorHAnsi" w:hAnsiTheme="majorHAnsi"/>
               </w:rPr>
-              <w:t>-o</w:t>
-            </w:r>
+              <w:t>-</w:t>
+            </w:r>
+            <w:proofErr w:type="gramStart"/>
+            <w:r>
+              <w:rPr>
+                <w:rFonts w:asciiTheme="majorHAnsi" w:hAnsiTheme="majorHAnsi"/>
+              </w:rPr>
+              <w:t>o</w:t>
+            </w:r>
+            <w:proofErr w:type="gramEnd"/>
           </w:p>
         </w:tc>
         <w:tc>
@@ -952,12 +1428,16 @@
                 <w:rFonts w:asciiTheme="majorHAnsi" w:hAnsiTheme="majorHAnsi"/>
               </w:rPr>
             </w:pPr>
+            <w:proofErr w:type="spellStart"/>
+            <w:proofErr w:type="gramStart"/>
             <w:r>
               <w:rPr>
                 <w:rFonts w:asciiTheme="majorHAnsi" w:hAnsiTheme="majorHAnsi"/>
               </w:rPr>
               <w:t>outputfolder</w:t>
             </w:r>
+            <w:proofErr w:type="spellEnd"/>
+            <w:proofErr w:type="gramEnd"/>
           </w:p>
         </w:tc>
         <w:tc>
@@ -1028,8 +1508,16 @@
               <w:rPr>
                 <w:rFonts w:asciiTheme="majorHAnsi" w:hAnsiTheme="majorHAnsi"/>
               </w:rPr>
-              <w:t>-n</w:t>
-            </w:r>
+              <w:t>-</w:t>
+            </w:r>
+            <w:proofErr w:type="gramStart"/>
+            <w:r>
+              <w:rPr>
+                <w:rFonts w:asciiTheme="majorHAnsi" w:hAnsiTheme="majorHAnsi"/>
+              </w:rPr>
+              <w:t>n</w:t>
+            </w:r>
+            <w:proofErr w:type="gramEnd"/>
           </w:p>
         </w:tc>
         <w:tc>
@@ -1119,7 +1607,21 @@
               <w:rPr>
                 <w:rFonts w:asciiTheme="majorHAnsi" w:hAnsiTheme="majorHAnsi"/>
               </w:rPr>
-              <w:t xml:space="preserve">-f </w:t>
+              <w:t>-</w:t>
+            </w:r>
+            <w:proofErr w:type="gramStart"/>
+            <w:r>
+              <w:rPr>
+                <w:rFonts w:asciiTheme="majorHAnsi" w:hAnsiTheme="majorHAnsi"/>
+              </w:rPr>
+              <w:t>f</w:t>
+            </w:r>
+            <w:proofErr w:type="gramEnd"/>
+            <w:r>
+              <w:rPr>
+                <w:rFonts w:asciiTheme="majorHAnsi" w:hAnsiTheme="majorHAnsi"/>
+              </w:rPr>
+              <w:t xml:space="preserve"> </w:t>
             </w:r>
           </w:p>
         </w:tc>
@@ -1137,12 +1639,16 @@
                 <w:rFonts w:asciiTheme="majorHAnsi" w:hAnsiTheme="majorHAnsi"/>
               </w:rPr>
             </w:pPr>
+            <w:proofErr w:type="spellStart"/>
+            <w:proofErr w:type="gramStart"/>
             <w:r>
               <w:rPr>
                 <w:rFonts w:asciiTheme="majorHAnsi" w:hAnsiTheme="majorHAnsi"/>
               </w:rPr>
               <w:t>forceExecution</w:t>
             </w:r>
+            <w:proofErr w:type="spellEnd"/>
+            <w:proofErr w:type="gramEnd"/>
           </w:p>
         </w:tc>
         <w:tc>
@@ -1159,12 +1665,14 @@
                 <w:rFonts w:asciiTheme="majorHAnsi" w:hAnsiTheme="majorHAnsi"/>
               </w:rPr>
             </w:pPr>
-            <w:r>
-              <w:rPr>
-                <w:rFonts w:asciiTheme="majorHAnsi" w:hAnsiTheme="majorHAnsi"/>
-              </w:rPr>
-              <w:t>true</w:t>
-            </w:r>
+            <w:proofErr w:type="gramStart"/>
+            <w:r>
+              <w:rPr>
+                <w:rFonts w:asciiTheme="majorHAnsi" w:hAnsiTheme="majorHAnsi"/>
+              </w:rPr>
+              <w:t>false</w:t>
+            </w:r>
+            <w:proofErr w:type="gramEnd"/>
           </w:p>
         </w:tc>
         <w:tc>
@@ -1234,6 +1742,7 @@
           <w:rFonts w:asciiTheme="majorHAnsi" w:hAnsiTheme="majorHAnsi"/>
           <w:b/>
         </w:rPr>
+        <w:lastRenderedPageBreak/>
         <w:t>Test:</w:t>
       </w:r>
     </w:p>
@@ -1256,8 +1765,30 @@
         <w:rPr>
           <w:rFonts w:asciiTheme="majorHAnsi" w:hAnsiTheme="majorHAnsi"/>
         </w:rPr>
-        <w:t>Create test cases using mrunit and other test cases using TestNG</w:t>
-      </w:r>
+        <w:t xml:space="preserve">Create test cases using </w:t>
+      </w:r>
+      <w:proofErr w:type="spellStart"/>
+      <w:r>
+        <w:rPr>
+          <w:rFonts w:asciiTheme="majorHAnsi" w:hAnsiTheme="majorHAnsi"/>
+        </w:rPr>
+        <w:t>mrunit</w:t>
+      </w:r>
+      <w:proofErr w:type="spellEnd"/>
+      <w:r>
+        <w:rPr>
+          <w:rFonts w:asciiTheme="majorHAnsi" w:hAnsiTheme="majorHAnsi"/>
+        </w:rPr>
+        <w:t xml:space="preserve"> and other test cases using </w:t>
+      </w:r>
+      <w:proofErr w:type="spellStart"/>
+      <w:r>
+        <w:rPr>
+          <w:rFonts w:asciiTheme="majorHAnsi" w:hAnsiTheme="majorHAnsi"/>
+        </w:rPr>
+        <w:t>TestNG</w:t>
+      </w:r>
+      <w:proofErr w:type="spellEnd"/>
     </w:p>
     <w:p>
       <w:pPr>
@@ -1284,8 +1815,3029 @@
         <w:rPr>
           <w:rFonts w:asciiTheme="majorHAnsi" w:hAnsiTheme="majorHAnsi"/>
         </w:rPr>
-        <w:t>rom 2006 and 2007.. The data I validated was matching</w:t>
-      </w:r>
+        <w:t xml:space="preserve">rom </w:t>
+      </w:r>
+      <w:r>
+        <w:rPr>
+          <w:rFonts w:asciiTheme="majorHAnsi" w:hAnsiTheme="majorHAnsi"/>
+        </w:rPr>
+        <w:t>2000</w:t>
+      </w:r>
+      <w:r>
+        <w:rPr>
+          <w:rFonts w:asciiTheme="majorHAnsi" w:hAnsiTheme="majorHAnsi"/>
+        </w:rPr>
+        <w:t xml:space="preserve"> and 200</w:t>
+      </w:r>
+      <w:r>
+        <w:rPr>
+          <w:rFonts w:asciiTheme="majorHAnsi" w:hAnsiTheme="majorHAnsi"/>
+        </w:rPr>
+        <w:t>8</w:t>
+      </w:r>
+      <w:r>
+        <w:rPr>
+          <w:rFonts w:asciiTheme="majorHAnsi" w:hAnsiTheme="majorHAnsi"/>
+        </w:rPr>
+        <w:t>. The data I validated was matching</w:t>
+      </w:r>
+      <w:r>
+        <w:rPr>
+          <w:rFonts w:asciiTheme="majorHAnsi" w:hAnsiTheme="majorHAnsi"/>
+        </w:rPr>
+        <w:t xml:space="preserve"> by loading into </w:t>
+      </w:r>
+      <w:proofErr w:type="spellStart"/>
+      <w:r>
+        <w:rPr>
+          <w:rFonts w:asciiTheme="majorHAnsi" w:hAnsiTheme="majorHAnsi"/>
+        </w:rPr>
+        <w:t>mysql</w:t>
+      </w:r>
+      <w:proofErr w:type="spellEnd"/>
+      <w:r>
+        <w:rPr>
+          <w:rFonts w:asciiTheme="majorHAnsi" w:hAnsiTheme="majorHAnsi"/>
+        </w:rPr>
+        <w:t xml:space="preserve"> and verifying as well. The &lt;origin-destination&gt;</w:t>
+      </w:r>
+      <w:proofErr w:type="gramStart"/>
+      <w:r>
+        <w:rPr>
+          <w:rFonts w:asciiTheme="majorHAnsi" w:hAnsiTheme="majorHAnsi"/>
+        </w:rPr>
+        <w:t>,&lt;</w:t>
+      </w:r>
+      <w:proofErr w:type="gramEnd"/>
+      <w:r>
+        <w:rPr>
+          <w:rFonts w:asciiTheme="majorHAnsi" w:hAnsiTheme="majorHAnsi"/>
+        </w:rPr>
+        <w:t>average&gt;</w:t>
+      </w:r>
+    </w:p>
+    <w:tbl>
+      <w:tblPr>
+        <w:tblStyle w:val="TableGrid"/>
+        <w:tblW w:w="0" w:type="auto"/>
+        <w:tblInd w:w="360" w:type="dxa"/>
+        <w:tblLook w:val="04A0" w:firstRow="1" w:lastRow="0" w:firstColumn="1" w:lastColumn="0" w:noHBand="0" w:noVBand="1"/>
+      </w:tblPr>
+      <w:tblGrid>
+        <w:gridCol w:w="4311"/>
+      </w:tblGrid>
+      <w:tr>
+        <w:tc>
+          <w:tcPr>
+            <w:tcW w:w="4311" w:type="dxa"/>
+          </w:tcPr>
+          <w:p>
+            <w:pPr>
+              <w:pStyle w:val="ListParagraph"/>
+              <w:numPr>
+                <w:ilvl w:val="0"/>
+                <w:numId w:val="5"/>
+              </w:numPr>
+              <w:tabs>
+                <w:tab w:val="left" w:pos="450"/>
+              </w:tabs>
+              <w:rPr>
+                <w:rFonts w:asciiTheme="majorHAnsi" w:hAnsiTheme="majorHAnsi"/>
+              </w:rPr>
+            </w:pPr>
+            <w:r>
+              <w:rPr>
+                <w:rFonts w:asciiTheme="majorHAnsi" w:hAnsiTheme="majorHAnsi"/>
+              </w:rPr>
+              <w:t>CMI-SPI</w:t>
+            </w:r>
+            <w:proofErr w:type="gramStart"/>
+            <w:r>
+              <w:rPr>
+                <w:rFonts w:asciiTheme="majorHAnsi" w:hAnsiTheme="majorHAnsi"/>
+              </w:rPr>
+              <w:t>,575</w:t>
+            </w:r>
+            <w:proofErr w:type="gramEnd"/>
+          </w:p>
+          <w:p>
+            <w:pPr>
+              <w:pStyle w:val="ListParagraph"/>
+              <w:numPr>
+                <w:ilvl w:val="0"/>
+                <w:numId w:val="5"/>
+              </w:numPr>
+              <w:tabs>
+                <w:tab w:val="left" w:pos="450"/>
+              </w:tabs>
+              <w:rPr>
+                <w:rFonts w:asciiTheme="majorHAnsi" w:hAnsiTheme="majorHAnsi"/>
+              </w:rPr>
+            </w:pPr>
+            <w:r>
+              <w:rPr>
+                <w:rFonts w:asciiTheme="majorHAnsi" w:hAnsiTheme="majorHAnsi"/>
+              </w:rPr>
+              <w:t>VPS-DHN</w:t>
+            </w:r>
+            <w:proofErr w:type="gramStart"/>
+            <w:r>
+              <w:rPr>
+                <w:rFonts w:asciiTheme="majorHAnsi" w:hAnsiTheme="majorHAnsi"/>
+              </w:rPr>
+              <w:t>,506</w:t>
+            </w:r>
+            <w:proofErr w:type="gramEnd"/>
+          </w:p>
+          <w:p>
+            <w:pPr>
+              <w:pStyle w:val="ListParagraph"/>
+              <w:numPr>
+                <w:ilvl w:val="0"/>
+                <w:numId w:val="5"/>
+              </w:numPr>
+              <w:tabs>
+                <w:tab w:val="left" w:pos="450"/>
+              </w:tabs>
+              <w:rPr>
+                <w:rFonts w:asciiTheme="majorHAnsi" w:hAnsiTheme="majorHAnsi"/>
+              </w:rPr>
+            </w:pPr>
+            <w:r>
+              <w:rPr>
+                <w:rFonts w:asciiTheme="majorHAnsi" w:hAnsiTheme="majorHAnsi"/>
+              </w:rPr>
+              <w:t>EWR-JFK</w:t>
+            </w:r>
+            <w:proofErr w:type="gramStart"/>
+            <w:r>
+              <w:rPr>
+                <w:rFonts w:asciiTheme="majorHAnsi" w:hAnsiTheme="majorHAnsi"/>
+              </w:rPr>
+              <w:t>,383.6</w:t>
+            </w:r>
+            <w:proofErr w:type="gramEnd"/>
+          </w:p>
+          <w:p>
+            <w:pPr>
+              <w:pStyle w:val="ListParagraph"/>
+              <w:numPr>
+                <w:ilvl w:val="0"/>
+                <w:numId w:val="5"/>
+              </w:numPr>
+              <w:tabs>
+                <w:tab w:val="left" w:pos="450"/>
+              </w:tabs>
+              <w:rPr>
+                <w:rFonts w:asciiTheme="majorHAnsi" w:hAnsiTheme="majorHAnsi"/>
+              </w:rPr>
+            </w:pPr>
+            <w:r>
+              <w:rPr>
+                <w:rFonts w:asciiTheme="majorHAnsi" w:hAnsiTheme="majorHAnsi"/>
+              </w:rPr>
+              <w:t>BIS-FAR</w:t>
+            </w:r>
+            <w:proofErr w:type="gramStart"/>
+            <w:r>
+              <w:rPr>
+                <w:rFonts w:asciiTheme="majorHAnsi" w:hAnsiTheme="majorHAnsi"/>
+              </w:rPr>
+              <w:t>,318</w:t>
+            </w:r>
+            <w:proofErr w:type="gramEnd"/>
+          </w:p>
+          <w:p>
+            <w:pPr>
+              <w:pStyle w:val="ListParagraph"/>
+              <w:numPr>
+                <w:ilvl w:val="0"/>
+                <w:numId w:val="5"/>
+              </w:numPr>
+              <w:tabs>
+                <w:tab w:val="left" w:pos="450"/>
+              </w:tabs>
+              <w:rPr>
+                <w:rFonts w:asciiTheme="majorHAnsi" w:hAnsiTheme="majorHAnsi"/>
+              </w:rPr>
+            </w:pPr>
+            <w:r>
+              <w:rPr>
+                <w:rFonts w:asciiTheme="majorHAnsi" w:hAnsiTheme="majorHAnsi"/>
+              </w:rPr>
+              <w:t>SUX-OMA</w:t>
+            </w:r>
+            <w:proofErr w:type="gramStart"/>
+            <w:r>
+              <w:rPr>
+                <w:rFonts w:asciiTheme="majorHAnsi" w:hAnsiTheme="majorHAnsi"/>
+              </w:rPr>
+              <w:t>,318</w:t>
+            </w:r>
+            <w:proofErr w:type="gramEnd"/>
+          </w:p>
+          <w:p>
+            <w:pPr>
+              <w:pStyle w:val="ListParagraph"/>
+              <w:numPr>
+                <w:ilvl w:val="0"/>
+                <w:numId w:val="5"/>
+              </w:numPr>
+              <w:tabs>
+                <w:tab w:val="left" w:pos="450"/>
+              </w:tabs>
+              <w:rPr>
+                <w:rFonts w:asciiTheme="majorHAnsi" w:hAnsiTheme="majorHAnsi"/>
+              </w:rPr>
+            </w:pPr>
+            <w:r>
+              <w:rPr>
+                <w:rFonts w:asciiTheme="majorHAnsi" w:hAnsiTheme="majorHAnsi"/>
+              </w:rPr>
+              <w:t>ELP-MFE</w:t>
+            </w:r>
+            <w:proofErr w:type="gramStart"/>
+            <w:r>
+              <w:rPr>
+                <w:rFonts w:asciiTheme="majorHAnsi" w:hAnsiTheme="majorHAnsi"/>
+              </w:rPr>
+              <w:t>,316</w:t>
+            </w:r>
+            <w:proofErr w:type="gramEnd"/>
+          </w:p>
+          <w:p>
+            <w:pPr>
+              <w:pStyle w:val="ListParagraph"/>
+              <w:numPr>
+                <w:ilvl w:val="0"/>
+                <w:numId w:val="5"/>
+              </w:numPr>
+              <w:tabs>
+                <w:tab w:val="left" w:pos="450"/>
+              </w:tabs>
+              <w:rPr>
+                <w:rFonts w:asciiTheme="majorHAnsi" w:hAnsiTheme="majorHAnsi"/>
+              </w:rPr>
+            </w:pPr>
+            <w:r>
+              <w:rPr>
+                <w:rFonts w:asciiTheme="majorHAnsi" w:hAnsiTheme="majorHAnsi"/>
+              </w:rPr>
+              <w:t>MDW-JFK</w:t>
+            </w:r>
+            <w:proofErr w:type="gramStart"/>
+            <w:r>
+              <w:rPr>
+                <w:rFonts w:asciiTheme="majorHAnsi" w:hAnsiTheme="majorHAnsi"/>
+              </w:rPr>
+              <w:t>,281</w:t>
+            </w:r>
+            <w:proofErr w:type="gramEnd"/>
+          </w:p>
+          <w:p>
+            <w:pPr>
+              <w:pStyle w:val="ListParagraph"/>
+              <w:numPr>
+                <w:ilvl w:val="0"/>
+                <w:numId w:val="5"/>
+              </w:numPr>
+              <w:tabs>
+                <w:tab w:val="left" w:pos="450"/>
+              </w:tabs>
+              <w:rPr>
+                <w:rFonts w:asciiTheme="majorHAnsi" w:hAnsiTheme="majorHAnsi"/>
+              </w:rPr>
+            </w:pPr>
+            <w:r>
+              <w:rPr>
+                <w:rFonts w:asciiTheme="majorHAnsi" w:hAnsiTheme="majorHAnsi"/>
+              </w:rPr>
+              <w:t>PSP-SAN</w:t>
+            </w:r>
+            <w:proofErr w:type="gramStart"/>
+            <w:r>
+              <w:rPr>
+                <w:rFonts w:asciiTheme="majorHAnsi" w:hAnsiTheme="majorHAnsi"/>
+              </w:rPr>
+              <w:t>,276</w:t>
+            </w:r>
+            <w:proofErr w:type="gramEnd"/>
+          </w:p>
+          <w:p>
+            <w:pPr>
+              <w:pStyle w:val="ListParagraph"/>
+              <w:numPr>
+                <w:ilvl w:val="0"/>
+                <w:numId w:val="5"/>
+              </w:numPr>
+              <w:tabs>
+                <w:tab w:val="left" w:pos="450"/>
+              </w:tabs>
+              <w:rPr>
+                <w:rFonts w:asciiTheme="majorHAnsi" w:hAnsiTheme="majorHAnsi"/>
+              </w:rPr>
+            </w:pPr>
+            <w:r>
+              <w:rPr>
+                <w:rFonts w:asciiTheme="majorHAnsi" w:hAnsiTheme="majorHAnsi"/>
+              </w:rPr>
+              <w:t>BFL-SBA</w:t>
+            </w:r>
+            <w:proofErr w:type="gramStart"/>
+            <w:r>
+              <w:rPr>
+                <w:rFonts w:asciiTheme="majorHAnsi" w:hAnsiTheme="majorHAnsi"/>
+              </w:rPr>
+              <w:t>,274</w:t>
+            </w:r>
+            <w:proofErr w:type="gramEnd"/>
+          </w:p>
+          <w:p>
+            <w:pPr>
+              <w:pStyle w:val="ListParagraph"/>
+              <w:numPr>
+                <w:ilvl w:val="0"/>
+                <w:numId w:val="5"/>
+              </w:numPr>
+              <w:tabs>
+                <w:tab w:val="left" w:pos="450"/>
+              </w:tabs>
+              <w:rPr>
+                <w:rFonts w:asciiTheme="majorHAnsi" w:hAnsiTheme="majorHAnsi"/>
+              </w:rPr>
+            </w:pPr>
+            <w:r>
+              <w:rPr>
+                <w:rFonts w:asciiTheme="majorHAnsi" w:hAnsiTheme="majorHAnsi"/>
+              </w:rPr>
+              <w:t>ACY-MYR</w:t>
+            </w:r>
+            <w:proofErr w:type="gramStart"/>
+            <w:r>
+              <w:rPr>
+                <w:rFonts w:asciiTheme="majorHAnsi" w:hAnsiTheme="majorHAnsi"/>
+              </w:rPr>
+              <w:t>,252</w:t>
+            </w:r>
+            <w:proofErr w:type="gramEnd"/>
+          </w:p>
+          <w:p>
+            <w:pPr>
+              <w:pStyle w:val="ListParagraph"/>
+              <w:numPr>
+                <w:ilvl w:val="0"/>
+                <w:numId w:val="5"/>
+              </w:numPr>
+              <w:tabs>
+                <w:tab w:val="left" w:pos="450"/>
+              </w:tabs>
+              <w:rPr>
+                <w:rFonts w:asciiTheme="majorHAnsi" w:hAnsiTheme="majorHAnsi"/>
+              </w:rPr>
+            </w:pPr>
+            <w:r>
+              <w:rPr>
+                <w:rFonts w:asciiTheme="majorHAnsi" w:hAnsiTheme="majorHAnsi"/>
+              </w:rPr>
+              <w:t>LAS-PSC</w:t>
+            </w:r>
+            <w:proofErr w:type="gramStart"/>
+            <w:r>
+              <w:rPr>
+                <w:rFonts w:asciiTheme="majorHAnsi" w:hAnsiTheme="majorHAnsi"/>
+              </w:rPr>
+              <w:t>,249</w:t>
+            </w:r>
+            <w:proofErr w:type="gramEnd"/>
+          </w:p>
+          <w:p>
+            <w:pPr>
+              <w:pStyle w:val="ListParagraph"/>
+              <w:numPr>
+                <w:ilvl w:val="0"/>
+                <w:numId w:val="5"/>
+              </w:numPr>
+              <w:tabs>
+                <w:tab w:val="left" w:pos="450"/>
+              </w:tabs>
+              <w:rPr>
+                <w:rFonts w:asciiTheme="majorHAnsi" w:hAnsiTheme="majorHAnsi"/>
+              </w:rPr>
+            </w:pPr>
+            <w:r>
+              <w:rPr>
+                <w:rFonts w:asciiTheme="majorHAnsi" w:hAnsiTheme="majorHAnsi"/>
+              </w:rPr>
+              <w:t>GJT-SBA</w:t>
+            </w:r>
+            <w:proofErr w:type="gramStart"/>
+            <w:r>
+              <w:rPr>
+                <w:rFonts w:asciiTheme="majorHAnsi" w:hAnsiTheme="majorHAnsi"/>
+              </w:rPr>
+              <w:t>,246</w:t>
+            </w:r>
+            <w:proofErr w:type="gramEnd"/>
+          </w:p>
+          <w:p>
+            <w:pPr>
+              <w:pStyle w:val="ListParagraph"/>
+              <w:numPr>
+                <w:ilvl w:val="0"/>
+                <w:numId w:val="5"/>
+              </w:numPr>
+              <w:tabs>
+                <w:tab w:val="left" w:pos="450"/>
+              </w:tabs>
+              <w:rPr>
+                <w:rFonts w:asciiTheme="majorHAnsi" w:hAnsiTheme="majorHAnsi"/>
+              </w:rPr>
+            </w:pPr>
+            <w:r>
+              <w:rPr>
+                <w:rFonts w:asciiTheme="majorHAnsi" w:hAnsiTheme="majorHAnsi"/>
+              </w:rPr>
+              <w:t>MCI-SGF</w:t>
+            </w:r>
+            <w:proofErr w:type="gramStart"/>
+            <w:r>
+              <w:rPr>
+                <w:rFonts w:asciiTheme="majorHAnsi" w:hAnsiTheme="majorHAnsi"/>
+              </w:rPr>
+              <w:t>,245</w:t>
+            </w:r>
+            <w:proofErr w:type="gramEnd"/>
+          </w:p>
+          <w:p>
+            <w:pPr>
+              <w:pStyle w:val="ListParagraph"/>
+              <w:numPr>
+                <w:ilvl w:val="0"/>
+                <w:numId w:val="5"/>
+              </w:numPr>
+              <w:tabs>
+                <w:tab w:val="left" w:pos="450"/>
+              </w:tabs>
+              <w:rPr>
+                <w:rFonts w:asciiTheme="majorHAnsi" w:hAnsiTheme="majorHAnsi"/>
+              </w:rPr>
+            </w:pPr>
+            <w:r>
+              <w:rPr>
+                <w:rFonts w:asciiTheme="majorHAnsi" w:hAnsiTheme="majorHAnsi"/>
+              </w:rPr>
+              <w:t>OAK-FAT</w:t>
+            </w:r>
+            <w:proofErr w:type="gramStart"/>
+            <w:r>
+              <w:rPr>
+                <w:rFonts w:asciiTheme="majorHAnsi" w:hAnsiTheme="majorHAnsi"/>
+              </w:rPr>
+              <w:t>,233.3333</w:t>
+            </w:r>
+            <w:proofErr w:type="gramEnd"/>
+          </w:p>
+          <w:p>
+            <w:pPr>
+              <w:pStyle w:val="ListParagraph"/>
+              <w:numPr>
+                <w:ilvl w:val="0"/>
+                <w:numId w:val="5"/>
+              </w:numPr>
+              <w:tabs>
+                <w:tab w:val="left" w:pos="450"/>
+              </w:tabs>
+              <w:rPr>
+                <w:rFonts w:asciiTheme="majorHAnsi" w:hAnsiTheme="majorHAnsi"/>
+              </w:rPr>
+            </w:pPr>
+            <w:r>
+              <w:rPr>
+                <w:rFonts w:asciiTheme="majorHAnsi" w:hAnsiTheme="majorHAnsi"/>
+              </w:rPr>
+              <w:t>ONT-BOS</w:t>
+            </w:r>
+            <w:proofErr w:type="gramStart"/>
+            <w:r>
+              <w:rPr>
+                <w:rFonts w:asciiTheme="majorHAnsi" w:hAnsiTheme="majorHAnsi"/>
+              </w:rPr>
+              <w:t>,231</w:t>
+            </w:r>
+            <w:proofErr w:type="gramEnd"/>
+          </w:p>
+          <w:p>
+            <w:pPr>
+              <w:pStyle w:val="ListParagraph"/>
+              <w:numPr>
+                <w:ilvl w:val="0"/>
+                <w:numId w:val="5"/>
+              </w:numPr>
+              <w:tabs>
+                <w:tab w:val="left" w:pos="450"/>
+              </w:tabs>
+              <w:rPr>
+                <w:rFonts w:asciiTheme="majorHAnsi" w:hAnsiTheme="majorHAnsi"/>
+              </w:rPr>
+            </w:pPr>
+            <w:r>
+              <w:rPr>
+                <w:rFonts w:asciiTheme="majorHAnsi" w:hAnsiTheme="majorHAnsi"/>
+              </w:rPr>
+              <w:t>LNK-COS</w:t>
+            </w:r>
+            <w:proofErr w:type="gramStart"/>
+            <w:r>
+              <w:rPr>
+                <w:rFonts w:asciiTheme="majorHAnsi" w:hAnsiTheme="majorHAnsi"/>
+              </w:rPr>
+              <w:t>,227.5</w:t>
+            </w:r>
+            <w:proofErr w:type="gramEnd"/>
+          </w:p>
+          <w:p>
+            <w:pPr>
+              <w:pStyle w:val="ListParagraph"/>
+              <w:numPr>
+                <w:ilvl w:val="0"/>
+                <w:numId w:val="5"/>
+              </w:numPr>
+              <w:tabs>
+                <w:tab w:val="left" w:pos="450"/>
+              </w:tabs>
+              <w:rPr>
+                <w:rFonts w:asciiTheme="majorHAnsi" w:hAnsiTheme="majorHAnsi"/>
+              </w:rPr>
+            </w:pPr>
+            <w:r>
+              <w:rPr>
+                <w:rFonts w:asciiTheme="majorHAnsi" w:hAnsiTheme="majorHAnsi"/>
+              </w:rPr>
+              <w:t>BTR-AUS</w:t>
+            </w:r>
+            <w:proofErr w:type="gramStart"/>
+            <w:r>
+              <w:rPr>
+                <w:rFonts w:asciiTheme="majorHAnsi" w:hAnsiTheme="majorHAnsi"/>
+              </w:rPr>
+              <w:t>,223</w:t>
+            </w:r>
+            <w:proofErr w:type="gramEnd"/>
+          </w:p>
+          <w:p>
+            <w:pPr>
+              <w:pStyle w:val="ListParagraph"/>
+              <w:numPr>
+                <w:ilvl w:val="0"/>
+                <w:numId w:val="5"/>
+              </w:numPr>
+              <w:tabs>
+                <w:tab w:val="left" w:pos="450"/>
+              </w:tabs>
+              <w:rPr>
+                <w:rFonts w:asciiTheme="majorHAnsi" w:hAnsiTheme="majorHAnsi"/>
+              </w:rPr>
+            </w:pPr>
+            <w:r>
+              <w:rPr>
+                <w:rFonts w:asciiTheme="majorHAnsi" w:hAnsiTheme="majorHAnsi"/>
+              </w:rPr>
+              <w:t>IND-LEX</w:t>
+            </w:r>
+            <w:proofErr w:type="gramStart"/>
+            <w:r>
+              <w:rPr>
+                <w:rFonts w:asciiTheme="majorHAnsi" w:hAnsiTheme="majorHAnsi"/>
+              </w:rPr>
+              <w:t>,218</w:t>
+            </w:r>
+            <w:proofErr w:type="gramEnd"/>
+          </w:p>
+          <w:p>
+            <w:pPr>
+              <w:pStyle w:val="ListParagraph"/>
+              <w:numPr>
+                <w:ilvl w:val="0"/>
+                <w:numId w:val="5"/>
+              </w:numPr>
+              <w:tabs>
+                <w:tab w:val="left" w:pos="450"/>
+              </w:tabs>
+              <w:rPr>
+                <w:rFonts w:asciiTheme="majorHAnsi" w:hAnsiTheme="majorHAnsi"/>
+              </w:rPr>
+            </w:pPr>
+            <w:r>
+              <w:rPr>
+                <w:rFonts w:asciiTheme="majorHAnsi" w:hAnsiTheme="majorHAnsi"/>
+              </w:rPr>
+              <w:t>ONT-PSP</w:t>
+            </w:r>
+            <w:proofErr w:type="gramStart"/>
+            <w:r>
+              <w:rPr>
+                <w:rFonts w:asciiTheme="majorHAnsi" w:hAnsiTheme="majorHAnsi"/>
+              </w:rPr>
+              <w:t>,217.1667</w:t>
+            </w:r>
+            <w:proofErr w:type="gramEnd"/>
+          </w:p>
+          <w:p>
+            <w:pPr>
+              <w:pStyle w:val="ListParagraph"/>
+              <w:numPr>
+                <w:ilvl w:val="0"/>
+                <w:numId w:val="5"/>
+              </w:numPr>
+              <w:tabs>
+                <w:tab w:val="left" w:pos="450"/>
+              </w:tabs>
+              <w:rPr>
+                <w:rFonts w:asciiTheme="majorHAnsi" w:hAnsiTheme="majorHAnsi"/>
+              </w:rPr>
+            </w:pPr>
+            <w:r>
+              <w:rPr>
+                <w:rFonts w:asciiTheme="majorHAnsi" w:hAnsiTheme="majorHAnsi"/>
+              </w:rPr>
+              <w:t>JAX-CMH</w:t>
+            </w:r>
+            <w:proofErr w:type="gramStart"/>
+            <w:r>
+              <w:rPr>
+                <w:rFonts w:asciiTheme="majorHAnsi" w:hAnsiTheme="majorHAnsi"/>
+              </w:rPr>
+              <w:t>,217</w:t>
+            </w:r>
+            <w:proofErr w:type="gramEnd"/>
+          </w:p>
+          <w:p>
+            <w:pPr>
+              <w:pStyle w:val="ListParagraph"/>
+              <w:numPr>
+                <w:ilvl w:val="0"/>
+                <w:numId w:val="5"/>
+              </w:numPr>
+              <w:tabs>
+                <w:tab w:val="left" w:pos="450"/>
+              </w:tabs>
+              <w:rPr>
+                <w:rFonts w:asciiTheme="majorHAnsi" w:hAnsiTheme="majorHAnsi"/>
+              </w:rPr>
+            </w:pPr>
+            <w:r>
+              <w:rPr>
+                <w:rFonts w:asciiTheme="majorHAnsi" w:hAnsiTheme="majorHAnsi"/>
+              </w:rPr>
+              <w:t>PHF-RDU</w:t>
+            </w:r>
+            <w:proofErr w:type="gramStart"/>
+            <w:r>
+              <w:rPr>
+                <w:rFonts w:asciiTheme="majorHAnsi" w:hAnsiTheme="majorHAnsi"/>
+              </w:rPr>
+              <w:t>,216</w:t>
+            </w:r>
+            <w:proofErr w:type="gramEnd"/>
+          </w:p>
+          <w:p>
+            <w:pPr>
+              <w:pStyle w:val="ListParagraph"/>
+              <w:numPr>
+                <w:ilvl w:val="0"/>
+                <w:numId w:val="5"/>
+              </w:numPr>
+              <w:tabs>
+                <w:tab w:val="left" w:pos="450"/>
+              </w:tabs>
+              <w:rPr>
+                <w:rFonts w:asciiTheme="majorHAnsi" w:hAnsiTheme="majorHAnsi"/>
+              </w:rPr>
+            </w:pPr>
+            <w:r>
+              <w:rPr>
+                <w:rFonts w:asciiTheme="majorHAnsi" w:hAnsiTheme="majorHAnsi"/>
+              </w:rPr>
+              <w:t>LAS-SGU</w:t>
+            </w:r>
+            <w:proofErr w:type="gramStart"/>
+            <w:r>
+              <w:rPr>
+                <w:rFonts w:asciiTheme="majorHAnsi" w:hAnsiTheme="majorHAnsi"/>
+              </w:rPr>
+              <w:t>,212.5</w:t>
+            </w:r>
+            <w:proofErr w:type="gramEnd"/>
+          </w:p>
+          <w:p>
+            <w:pPr>
+              <w:pStyle w:val="ListParagraph"/>
+              <w:numPr>
+                <w:ilvl w:val="0"/>
+                <w:numId w:val="5"/>
+              </w:numPr>
+              <w:tabs>
+                <w:tab w:val="left" w:pos="450"/>
+              </w:tabs>
+              <w:rPr>
+                <w:rFonts w:asciiTheme="majorHAnsi" w:hAnsiTheme="majorHAnsi"/>
+              </w:rPr>
+            </w:pPr>
+            <w:r>
+              <w:rPr>
+                <w:rFonts w:asciiTheme="majorHAnsi" w:hAnsiTheme="majorHAnsi"/>
+              </w:rPr>
+              <w:t>XNA-MCN</w:t>
+            </w:r>
+            <w:proofErr w:type="gramStart"/>
+            <w:r>
+              <w:rPr>
+                <w:rFonts w:asciiTheme="majorHAnsi" w:hAnsiTheme="majorHAnsi"/>
+              </w:rPr>
+              <w:t>,212</w:t>
+            </w:r>
+            <w:proofErr w:type="gramEnd"/>
+          </w:p>
+          <w:p>
+            <w:pPr>
+              <w:pStyle w:val="ListParagraph"/>
+              <w:numPr>
+                <w:ilvl w:val="0"/>
+                <w:numId w:val="5"/>
+              </w:numPr>
+              <w:tabs>
+                <w:tab w:val="left" w:pos="450"/>
+              </w:tabs>
+              <w:rPr>
+                <w:rFonts w:asciiTheme="majorHAnsi" w:hAnsiTheme="majorHAnsi"/>
+              </w:rPr>
+            </w:pPr>
+            <w:r>
+              <w:rPr>
+                <w:rFonts w:asciiTheme="majorHAnsi" w:hAnsiTheme="majorHAnsi"/>
+              </w:rPr>
+              <w:t>ATW-DSM</w:t>
+            </w:r>
+            <w:proofErr w:type="gramStart"/>
+            <w:r>
+              <w:rPr>
+                <w:rFonts w:asciiTheme="majorHAnsi" w:hAnsiTheme="majorHAnsi"/>
+              </w:rPr>
+              <w:t>,210</w:t>
+            </w:r>
+            <w:proofErr w:type="gramEnd"/>
+          </w:p>
+          <w:p>
+            <w:pPr>
+              <w:pStyle w:val="ListParagraph"/>
+              <w:numPr>
+                <w:ilvl w:val="0"/>
+                <w:numId w:val="5"/>
+              </w:numPr>
+              <w:tabs>
+                <w:tab w:val="left" w:pos="450"/>
+              </w:tabs>
+              <w:rPr>
+                <w:rFonts w:asciiTheme="majorHAnsi" w:hAnsiTheme="majorHAnsi"/>
+              </w:rPr>
+            </w:pPr>
+            <w:r>
+              <w:rPr>
+                <w:rFonts w:asciiTheme="majorHAnsi" w:hAnsiTheme="majorHAnsi"/>
+              </w:rPr>
+              <w:t>BHM-VPS</w:t>
+            </w:r>
+            <w:proofErr w:type="gramStart"/>
+            <w:r>
+              <w:rPr>
+                <w:rFonts w:asciiTheme="majorHAnsi" w:hAnsiTheme="majorHAnsi"/>
+              </w:rPr>
+              <w:t>,197</w:t>
+            </w:r>
+            <w:proofErr w:type="gramEnd"/>
+          </w:p>
+          <w:p>
+            <w:pPr>
+              <w:pStyle w:val="ListParagraph"/>
+              <w:numPr>
+                <w:ilvl w:val="0"/>
+                <w:numId w:val="5"/>
+              </w:numPr>
+              <w:tabs>
+                <w:tab w:val="left" w:pos="450"/>
+              </w:tabs>
+              <w:rPr>
+                <w:rFonts w:asciiTheme="majorHAnsi" w:hAnsiTheme="majorHAnsi"/>
+              </w:rPr>
+            </w:pPr>
+            <w:r>
+              <w:rPr>
+                <w:rFonts w:asciiTheme="majorHAnsi" w:hAnsiTheme="majorHAnsi"/>
+              </w:rPr>
+              <w:t>GSP-MLB</w:t>
+            </w:r>
+            <w:proofErr w:type="gramStart"/>
+            <w:r>
+              <w:rPr>
+                <w:rFonts w:asciiTheme="majorHAnsi" w:hAnsiTheme="majorHAnsi"/>
+              </w:rPr>
+              <w:t>,195</w:t>
+            </w:r>
+            <w:proofErr w:type="gramEnd"/>
+          </w:p>
+          <w:p>
+            <w:pPr>
+              <w:pStyle w:val="ListParagraph"/>
+              <w:numPr>
+                <w:ilvl w:val="0"/>
+                <w:numId w:val="5"/>
+              </w:numPr>
+              <w:tabs>
+                <w:tab w:val="left" w:pos="450"/>
+              </w:tabs>
+              <w:rPr>
+                <w:rFonts w:asciiTheme="majorHAnsi" w:hAnsiTheme="majorHAnsi"/>
+              </w:rPr>
+            </w:pPr>
+            <w:r>
+              <w:rPr>
+                <w:rFonts w:asciiTheme="majorHAnsi" w:hAnsiTheme="majorHAnsi"/>
+              </w:rPr>
+              <w:t>SAT-JFK</w:t>
+            </w:r>
+            <w:proofErr w:type="gramStart"/>
+            <w:r>
+              <w:rPr>
+                <w:rFonts w:asciiTheme="majorHAnsi" w:hAnsiTheme="majorHAnsi"/>
+              </w:rPr>
+              <w:t>,195</w:t>
+            </w:r>
+            <w:proofErr w:type="gramEnd"/>
+          </w:p>
+          <w:p>
+            <w:pPr>
+              <w:pStyle w:val="ListParagraph"/>
+              <w:numPr>
+                <w:ilvl w:val="0"/>
+                <w:numId w:val="5"/>
+              </w:numPr>
+              <w:tabs>
+                <w:tab w:val="left" w:pos="450"/>
+              </w:tabs>
+              <w:rPr>
+                <w:rFonts w:asciiTheme="majorHAnsi" w:hAnsiTheme="majorHAnsi"/>
+              </w:rPr>
+            </w:pPr>
+            <w:r>
+              <w:rPr>
+                <w:rFonts w:asciiTheme="majorHAnsi" w:hAnsiTheme="majorHAnsi"/>
+              </w:rPr>
+              <w:t>AVP-BUF</w:t>
+            </w:r>
+            <w:proofErr w:type="gramStart"/>
+            <w:r>
+              <w:rPr>
+                <w:rFonts w:asciiTheme="majorHAnsi" w:hAnsiTheme="majorHAnsi"/>
+              </w:rPr>
+              <w:t>,195</w:t>
+            </w:r>
+            <w:proofErr w:type="gramEnd"/>
+          </w:p>
+          <w:p>
+            <w:pPr>
+              <w:pStyle w:val="ListParagraph"/>
+              <w:numPr>
+                <w:ilvl w:val="0"/>
+                <w:numId w:val="5"/>
+              </w:numPr>
+              <w:tabs>
+                <w:tab w:val="left" w:pos="450"/>
+              </w:tabs>
+              <w:rPr>
+                <w:rFonts w:asciiTheme="majorHAnsi" w:hAnsiTheme="majorHAnsi"/>
+              </w:rPr>
+            </w:pPr>
+            <w:r>
+              <w:rPr>
+                <w:rFonts w:asciiTheme="majorHAnsi" w:hAnsiTheme="majorHAnsi"/>
+              </w:rPr>
+              <w:t>DCA-SHV</w:t>
+            </w:r>
+            <w:proofErr w:type="gramStart"/>
+            <w:r>
+              <w:rPr>
+                <w:rFonts w:asciiTheme="majorHAnsi" w:hAnsiTheme="majorHAnsi"/>
+              </w:rPr>
+              <w:t>,194</w:t>
+            </w:r>
+            <w:proofErr w:type="gramEnd"/>
+          </w:p>
+          <w:p>
+            <w:pPr>
+              <w:pStyle w:val="ListParagraph"/>
+              <w:numPr>
+                <w:ilvl w:val="0"/>
+                <w:numId w:val="5"/>
+              </w:numPr>
+              <w:tabs>
+                <w:tab w:val="left" w:pos="450"/>
+              </w:tabs>
+              <w:rPr>
+                <w:rFonts w:asciiTheme="majorHAnsi" w:hAnsiTheme="majorHAnsi"/>
+              </w:rPr>
+            </w:pPr>
+            <w:r>
+              <w:rPr>
+                <w:rFonts w:asciiTheme="majorHAnsi" w:hAnsiTheme="majorHAnsi"/>
+              </w:rPr>
+              <w:t>ACT-SJT</w:t>
+            </w:r>
+            <w:proofErr w:type="gramStart"/>
+            <w:r>
+              <w:rPr>
+                <w:rFonts w:asciiTheme="majorHAnsi" w:hAnsiTheme="majorHAnsi"/>
+              </w:rPr>
+              <w:t>,189</w:t>
+            </w:r>
+            <w:proofErr w:type="gramEnd"/>
+          </w:p>
+          <w:p>
+            <w:pPr>
+              <w:pStyle w:val="ListParagraph"/>
+              <w:numPr>
+                <w:ilvl w:val="0"/>
+                <w:numId w:val="5"/>
+              </w:numPr>
+              <w:tabs>
+                <w:tab w:val="left" w:pos="450"/>
+              </w:tabs>
+              <w:rPr>
+                <w:rFonts w:asciiTheme="majorHAnsi" w:hAnsiTheme="majorHAnsi"/>
+              </w:rPr>
+            </w:pPr>
+            <w:r>
+              <w:rPr>
+                <w:rFonts w:asciiTheme="majorHAnsi" w:hAnsiTheme="majorHAnsi"/>
+              </w:rPr>
+              <w:t>SHV-TYR</w:t>
+            </w:r>
+            <w:proofErr w:type="gramStart"/>
+            <w:r>
+              <w:rPr>
+                <w:rFonts w:asciiTheme="majorHAnsi" w:hAnsiTheme="majorHAnsi"/>
+              </w:rPr>
+              <w:t>,187</w:t>
+            </w:r>
+            <w:proofErr w:type="gramEnd"/>
+          </w:p>
+          <w:p>
+            <w:pPr>
+              <w:pStyle w:val="ListParagraph"/>
+              <w:numPr>
+                <w:ilvl w:val="0"/>
+                <w:numId w:val="5"/>
+              </w:numPr>
+              <w:tabs>
+                <w:tab w:val="left" w:pos="450"/>
+              </w:tabs>
+              <w:rPr>
+                <w:rFonts w:asciiTheme="majorHAnsi" w:hAnsiTheme="majorHAnsi"/>
+              </w:rPr>
+            </w:pPr>
+            <w:r>
+              <w:rPr>
+                <w:rFonts w:asciiTheme="majorHAnsi" w:hAnsiTheme="majorHAnsi"/>
+              </w:rPr>
+              <w:t>PFN-GPT</w:t>
+            </w:r>
+            <w:proofErr w:type="gramStart"/>
+            <w:r>
+              <w:rPr>
+                <w:rFonts w:asciiTheme="majorHAnsi" w:hAnsiTheme="majorHAnsi"/>
+              </w:rPr>
+              <w:t>,183</w:t>
+            </w:r>
+            <w:proofErr w:type="gramEnd"/>
+          </w:p>
+          <w:p>
+            <w:pPr>
+              <w:pStyle w:val="ListParagraph"/>
+              <w:numPr>
+                <w:ilvl w:val="0"/>
+                <w:numId w:val="5"/>
+              </w:numPr>
+              <w:tabs>
+                <w:tab w:val="left" w:pos="450"/>
+              </w:tabs>
+              <w:rPr>
+                <w:rFonts w:asciiTheme="majorHAnsi" w:hAnsiTheme="majorHAnsi"/>
+              </w:rPr>
+            </w:pPr>
+            <w:r>
+              <w:rPr>
+                <w:rFonts w:asciiTheme="majorHAnsi" w:hAnsiTheme="majorHAnsi"/>
+              </w:rPr>
+              <w:t>ORF-BOI</w:t>
+            </w:r>
+            <w:proofErr w:type="gramStart"/>
+            <w:r>
+              <w:rPr>
+                <w:rFonts w:asciiTheme="majorHAnsi" w:hAnsiTheme="majorHAnsi"/>
+              </w:rPr>
+              <w:t>,180</w:t>
+            </w:r>
+            <w:proofErr w:type="gramEnd"/>
+          </w:p>
+          <w:p>
+            <w:pPr>
+              <w:pStyle w:val="ListParagraph"/>
+              <w:numPr>
+                <w:ilvl w:val="0"/>
+                <w:numId w:val="5"/>
+              </w:numPr>
+              <w:tabs>
+                <w:tab w:val="left" w:pos="450"/>
+              </w:tabs>
+              <w:rPr>
+                <w:rFonts w:asciiTheme="majorHAnsi" w:hAnsiTheme="majorHAnsi"/>
+              </w:rPr>
+            </w:pPr>
+            <w:r>
+              <w:rPr>
+                <w:rFonts w:asciiTheme="majorHAnsi" w:hAnsiTheme="majorHAnsi"/>
+              </w:rPr>
+              <w:t>JFK-GSP</w:t>
+            </w:r>
+            <w:proofErr w:type="gramStart"/>
+            <w:r>
+              <w:rPr>
+                <w:rFonts w:asciiTheme="majorHAnsi" w:hAnsiTheme="majorHAnsi"/>
+              </w:rPr>
+              <w:t>,179</w:t>
+            </w:r>
+            <w:proofErr w:type="gramEnd"/>
+          </w:p>
+          <w:p>
+            <w:pPr>
+              <w:pStyle w:val="ListParagraph"/>
+              <w:numPr>
+                <w:ilvl w:val="0"/>
+                <w:numId w:val="5"/>
+              </w:numPr>
+              <w:tabs>
+                <w:tab w:val="left" w:pos="450"/>
+              </w:tabs>
+              <w:rPr>
+                <w:rFonts w:asciiTheme="majorHAnsi" w:hAnsiTheme="majorHAnsi"/>
+              </w:rPr>
+            </w:pPr>
+            <w:r>
+              <w:rPr>
+                <w:rFonts w:asciiTheme="majorHAnsi" w:hAnsiTheme="majorHAnsi"/>
+              </w:rPr>
+              <w:t>ACV-RDD</w:t>
+            </w:r>
+            <w:proofErr w:type="gramStart"/>
+            <w:r>
+              <w:rPr>
+                <w:rFonts w:asciiTheme="majorHAnsi" w:hAnsiTheme="majorHAnsi"/>
+              </w:rPr>
+              <w:t>,176</w:t>
+            </w:r>
+            <w:proofErr w:type="gramEnd"/>
+          </w:p>
+          <w:p>
+            <w:pPr>
+              <w:pStyle w:val="ListParagraph"/>
+              <w:numPr>
+                <w:ilvl w:val="0"/>
+                <w:numId w:val="5"/>
+              </w:numPr>
+              <w:tabs>
+                <w:tab w:val="left" w:pos="450"/>
+              </w:tabs>
+              <w:rPr>
+                <w:rFonts w:asciiTheme="majorHAnsi" w:hAnsiTheme="majorHAnsi"/>
+              </w:rPr>
+            </w:pPr>
+            <w:r>
+              <w:rPr>
+                <w:rFonts w:asciiTheme="majorHAnsi" w:hAnsiTheme="majorHAnsi"/>
+              </w:rPr>
+              <w:t>GSP-RSW</w:t>
+            </w:r>
+            <w:proofErr w:type="gramStart"/>
+            <w:r>
+              <w:rPr>
+                <w:rFonts w:asciiTheme="majorHAnsi" w:hAnsiTheme="majorHAnsi"/>
+              </w:rPr>
+              <w:t>,175</w:t>
+            </w:r>
+            <w:proofErr w:type="gramEnd"/>
+          </w:p>
+          <w:p>
+            <w:pPr>
+              <w:pStyle w:val="ListParagraph"/>
+              <w:numPr>
+                <w:ilvl w:val="0"/>
+                <w:numId w:val="5"/>
+              </w:numPr>
+              <w:tabs>
+                <w:tab w:val="left" w:pos="450"/>
+              </w:tabs>
+              <w:rPr>
+                <w:rFonts w:asciiTheme="majorHAnsi" w:hAnsiTheme="majorHAnsi"/>
+              </w:rPr>
+            </w:pPr>
+            <w:r>
+              <w:rPr>
+                <w:rFonts w:asciiTheme="majorHAnsi" w:hAnsiTheme="majorHAnsi"/>
+              </w:rPr>
+              <w:t>ORF-BDL</w:t>
+            </w:r>
+            <w:proofErr w:type="gramStart"/>
+            <w:r>
+              <w:rPr>
+                <w:rFonts w:asciiTheme="majorHAnsi" w:hAnsiTheme="majorHAnsi"/>
+              </w:rPr>
+              <w:t>,175</w:t>
+            </w:r>
+            <w:proofErr w:type="gramEnd"/>
+          </w:p>
+          <w:p>
+            <w:pPr>
+              <w:pStyle w:val="ListParagraph"/>
+              <w:numPr>
+                <w:ilvl w:val="0"/>
+                <w:numId w:val="5"/>
+              </w:numPr>
+              <w:tabs>
+                <w:tab w:val="left" w:pos="450"/>
+              </w:tabs>
+              <w:rPr>
+                <w:rFonts w:asciiTheme="majorHAnsi" w:hAnsiTheme="majorHAnsi"/>
+              </w:rPr>
+            </w:pPr>
+            <w:r>
+              <w:rPr>
+                <w:rFonts w:asciiTheme="majorHAnsi" w:hAnsiTheme="majorHAnsi"/>
+              </w:rPr>
+              <w:t>SJC-FAT</w:t>
+            </w:r>
+            <w:proofErr w:type="gramStart"/>
+            <w:r>
+              <w:rPr>
+                <w:rFonts w:asciiTheme="majorHAnsi" w:hAnsiTheme="majorHAnsi"/>
+              </w:rPr>
+              <w:t>,174.5</w:t>
+            </w:r>
+            <w:proofErr w:type="gramEnd"/>
+          </w:p>
+          <w:p>
+            <w:pPr>
+              <w:pStyle w:val="ListParagraph"/>
+              <w:numPr>
+                <w:ilvl w:val="0"/>
+                <w:numId w:val="5"/>
+              </w:numPr>
+              <w:tabs>
+                <w:tab w:val="left" w:pos="450"/>
+              </w:tabs>
+              <w:rPr>
+                <w:rFonts w:asciiTheme="majorHAnsi" w:hAnsiTheme="majorHAnsi"/>
+              </w:rPr>
+            </w:pPr>
+            <w:r>
+              <w:rPr>
+                <w:rFonts w:asciiTheme="majorHAnsi" w:hAnsiTheme="majorHAnsi"/>
+              </w:rPr>
+              <w:t>TXK-TYR</w:t>
+            </w:r>
+            <w:proofErr w:type="gramStart"/>
+            <w:r>
+              <w:rPr>
+                <w:rFonts w:asciiTheme="majorHAnsi" w:hAnsiTheme="majorHAnsi"/>
+              </w:rPr>
+              <w:t>,170.5</w:t>
+            </w:r>
+            <w:proofErr w:type="gramEnd"/>
+          </w:p>
+          <w:p>
+            <w:pPr>
+              <w:pStyle w:val="ListParagraph"/>
+              <w:numPr>
+                <w:ilvl w:val="0"/>
+                <w:numId w:val="5"/>
+              </w:numPr>
+              <w:tabs>
+                <w:tab w:val="left" w:pos="450"/>
+              </w:tabs>
+              <w:rPr>
+                <w:rFonts w:asciiTheme="majorHAnsi" w:hAnsiTheme="majorHAnsi"/>
+              </w:rPr>
+            </w:pPr>
+            <w:r>
+              <w:rPr>
+                <w:rFonts w:asciiTheme="majorHAnsi" w:hAnsiTheme="majorHAnsi"/>
+              </w:rPr>
+              <w:t>GRR-FLL</w:t>
+            </w:r>
+            <w:proofErr w:type="gramStart"/>
+            <w:r>
+              <w:rPr>
+                <w:rFonts w:asciiTheme="majorHAnsi" w:hAnsiTheme="majorHAnsi"/>
+              </w:rPr>
+              <w:t>,169</w:t>
+            </w:r>
+            <w:proofErr w:type="gramEnd"/>
+          </w:p>
+          <w:p>
+            <w:pPr>
+              <w:pStyle w:val="ListParagraph"/>
+              <w:numPr>
+                <w:ilvl w:val="0"/>
+                <w:numId w:val="5"/>
+              </w:numPr>
+              <w:tabs>
+                <w:tab w:val="left" w:pos="450"/>
+              </w:tabs>
+              <w:rPr>
+                <w:rFonts w:asciiTheme="majorHAnsi" w:hAnsiTheme="majorHAnsi"/>
+              </w:rPr>
+            </w:pPr>
+            <w:r>
+              <w:rPr>
+                <w:rFonts w:asciiTheme="majorHAnsi" w:hAnsiTheme="majorHAnsi"/>
+              </w:rPr>
+              <w:t>TWF-EKO</w:t>
+            </w:r>
+            <w:proofErr w:type="gramStart"/>
+            <w:r>
+              <w:rPr>
+                <w:rFonts w:asciiTheme="majorHAnsi" w:hAnsiTheme="majorHAnsi"/>
+              </w:rPr>
+              <w:t>,169</w:t>
+            </w:r>
+            <w:proofErr w:type="gramEnd"/>
+          </w:p>
+          <w:p>
+            <w:pPr>
+              <w:pStyle w:val="ListParagraph"/>
+              <w:numPr>
+                <w:ilvl w:val="0"/>
+                <w:numId w:val="5"/>
+              </w:numPr>
+              <w:tabs>
+                <w:tab w:val="left" w:pos="450"/>
+              </w:tabs>
+              <w:rPr>
+                <w:rFonts w:asciiTheme="majorHAnsi" w:hAnsiTheme="majorHAnsi"/>
+              </w:rPr>
+            </w:pPr>
+            <w:r>
+              <w:rPr>
+                <w:rFonts w:asciiTheme="majorHAnsi" w:hAnsiTheme="majorHAnsi"/>
+              </w:rPr>
+              <w:t>TYS-SDF</w:t>
+            </w:r>
+            <w:proofErr w:type="gramStart"/>
+            <w:r>
+              <w:rPr>
+                <w:rFonts w:asciiTheme="majorHAnsi" w:hAnsiTheme="majorHAnsi"/>
+              </w:rPr>
+              <w:t>,166.5</w:t>
+            </w:r>
+            <w:proofErr w:type="gramEnd"/>
+          </w:p>
+          <w:p>
+            <w:pPr>
+              <w:pStyle w:val="ListParagraph"/>
+              <w:numPr>
+                <w:ilvl w:val="0"/>
+                <w:numId w:val="5"/>
+              </w:numPr>
+              <w:tabs>
+                <w:tab w:val="left" w:pos="450"/>
+              </w:tabs>
+              <w:rPr>
+                <w:rFonts w:asciiTheme="majorHAnsi" w:hAnsiTheme="majorHAnsi"/>
+              </w:rPr>
+            </w:pPr>
+            <w:r>
+              <w:rPr>
+                <w:rFonts w:asciiTheme="majorHAnsi" w:hAnsiTheme="majorHAnsi"/>
+              </w:rPr>
+              <w:t>PSC-MFR</w:t>
+            </w:r>
+            <w:proofErr w:type="gramStart"/>
+            <w:r>
+              <w:rPr>
+                <w:rFonts w:asciiTheme="majorHAnsi" w:hAnsiTheme="majorHAnsi"/>
+              </w:rPr>
+              <w:t>,164</w:t>
+            </w:r>
+            <w:proofErr w:type="gramEnd"/>
+          </w:p>
+          <w:p>
+            <w:pPr>
+              <w:pStyle w:val="ListParagraph"/>
+              <w:numPr>
+                <w:ilvl w:val="0"/>
+                <w:numId w:val="5"/>
+              </w:numPr>
+              <w:tabs>
+                <w:tab w:val="left" w:pos="450"/>
+              </w:tabs>
+              <w:rPr>
+                <w:rFonts w:asciiTheme="majorHAnsi" w:hAnsiTheme="majorHAnsi"/>
+              </w:rPr>
+            </w:pPr>
+            <w:r>
+              <w:rPr>
+                <w:rFonts w:asciiTheme="majorHAnsi" w:hAnsiTheme="majorHAnsi"/>
+              </w:rPr>
+              <w:t>FMN-ABQ</w:t>
+            </w:r>
+            <w:proofErr w:type="gramStart"/>
+            <w:r>
+              <w:rPr>
+                <w:rFonts w:asciiTheme="majorHAnsi" w:hAnsiTheme="majorHAnsi"/>
+              </w:rPr>
+              <w:t>,164</w:t>
+            </w:r>
+            <w:proofErr w:type="gramEnd"/>
+          </w:p>
+          <w:p>
+            <w:pPr>
+              <w:pStyle w:val="ListParagraph"/>
+              <w:numPr>
+                <w:ilvl w:val="0"/>
+                <w:numId w:val="5"/>
+              </w:numPr>
+              <w:tabs>
+                <w:tab w:val="left" w:pos="450"/>
+              </w:tabs>
+              <w:rPr>
+                <w:rFonts w:asciiTheme="majorHAnsi" w:hAnsiTheme="majorHAnsi"/>
+              </w:rPr>
+            </w:pPr>
+            <w:r>
+              <w:rPr>
+                <w:rFonts w:asciiTheme="majorHAnsi" w:hAnsiTheme="majorHAnsi"/>
+              </w:rPr>
+              <w:t>PSP-CLD</w:t>
+            </w:r>
+            <w:proofErr w:type="gramStart"/>
+            <w:r>
+              <w:rPr>
+                <w:rFonts w:asciiTheme="majorHAnsi" w:hAnsiTheme="majorHAnsi"/>
+              </w:rPr>
+              <w:t>,163</w:t>
+            </w:r>
+            <w:proofErr w:type="gramEnd"/>
+          </w:p>
+          <w:p>
+            <w:pPr>
+              <w:pStyle w:val="ListParagraph"/>
+              <w:numPr>
+                <w:ilvl w:val="0"/>
+                <w:numId w:val="5"/>
+              </w:numPr>
+              <w:tabs>
+                <w:tab w:val="left" w:pos="450"/>
+              </w:tabs>
+              <w:rPr>
+                <w:rFonts w:asciiTheme="majorHAnsi" w:hAnsiTheme="majorHAnsi"/>
+              </w:rPr>
+            </w:pPr>
+            <w:r>
+              <w:rPr>
+                <w:rFonts w:asciiTheme="majorHAnsi" w:hAnsiTheme="majorHAnsi"/>
+              </w:rPr>
+              <w:t>RAP-BIS</w:t>
+            </w:r>
+            <w:proofErr w:type="gramStart"/>
+            <w:r>
+              <w:rPr>
+                <w:rFonts w:asciiTheme="majorHAnsi" w:hAnsiTheme="majorHAnsi"/>
+              </w:rPr>
+              <w:t>,161</w:t>
+            </w:r>
+            <w:proofErr w:type="gramEnd"/>
+          </w:p>
+          <w:p>
+            <w:pPr>
+              <w:pStyle w:val="ListParagraph"/>
+              <w:numPr>
+                <w:ilvl w:val="0"/>
+                <w:numId w:val="5"/>
+              </w:numPr>
+              <w:tabs>
+                <w:tab w:val="left" w:pos="450"/>
+              </w:tabs>
+              <w:rPr>
+                <w:rFonts w:asciiTheme="majorHAnsi" w:hAnsiTheme="majorHAnsi"/>
+              </w:rPr>
+            </w:pPr>
+            <w:r>
+              <w:rPr>
+                <w:rFonts w:asciiTheme="majorHAnsi" w:hAnsiTheme="majorHAnsi"/>
+              </w:rPr>
+              <w:t>SMF-FAT</w:t>
+            </w:r>
+            <w:proofErr w:type="gramStart"/>
+            <w:r>
+              <w:rPr>
+                <w:rFonts w:asciiTheme="majorHAnsi" w:hAnsiTheme="majorHAnsi"/>
+              </w:rPr>
+              <w:t>,161</w:t>
+            </w:r>
+            <w:proofErr w:type="gramEnd"/>
+          </w:p>
+          <w:p>
+            <w:pPr>
+              <w:pStyle w:val="ListParagraph"/>
+              <w:numPr>
+                <w:ilvl w:val="0"/>
+                <w:numId w:val="5"/>
+              </w:numPr>
+              <w:tabs>
+                <w:tab w:val="left" w:pos="450"/>
+              </w:tabs>
+              <w:rPr>
+                <w:rFonts w:asciiTheme="majorHAnsi" w:hAnsiTheme="majorHAnsi"/>
+              </w:rPr>
+            </w:pPr>
+            <w:r>
+              <w:rPr>
+                <w:rFonts w:asciiTheme="majorHAnsi" w:hAnsiTheme="majorHAnsi"/>
+              </w:rPr>
+              <w:t>OMA-FSD</w:t>
+            </w:r>
+            <w:proofErr w:type="gramStart"/>
+            <w:r>
+              <w:rPr>
+                <w:rFonts w:asciiTheme="majorHAnsi" w:hAnsiTheme="majorHAnsi"/>
+              </w:rPr>
+              <w:t>,160</w:t>
+            </w:r>
+            <w:proofErr w:type="gramEnd"/>
+          </w:p>
+          <w:p>
+            <w:pPr>
+              <w:pStyle w:val="ListParagraph"/>
+              <w:numPr>
+                <w:ilvl w:val="0"/>
+                <w:numId w:val="5"/>
+              </w:numPr>
+              <w:tabs>
+                <w:tab w:val="left" w:pos="450"/>
+              </w:tabs>
+              <w:rPr>
+                <w:rFonts w:asciiTheme="majorHAnsi" w:hAnsiTheme="majorHAnsi"/>
+              </w:rPr>
+            </w:pPr>
+            <w:r>
+              <w:rPr>
+                <w:rFonts w:asciiTheme="majorHAnsi" w:hAnsiTheme="majorHAnsi"/>
+              </w:rPr>
+              <w:t>BOI-BZN</w:t>
+            </w:r>
+            <w:proofErr w:type="gramStart"/>
+            <w:r>
+              <w:rPr>
+                <w:rFonts w:asciiTheme="majorHAnsi" w:hAnsiTheme="majorHAnsi"/>
+              </w:rPr>
+              <w:t>,160</w:t>
+            </w:r>
+            <w:proofErr w:type="gramEnd"/>
+          </w:p>
+          <w:p>
+            <w:pPr>
+              <w:pStyle w:val="ListParagraph"/>
+              <w:numPr>
+                <w:ilvl w:val="0"/>
+                <w:numId w:val="5"/>
+              </w:numPr>
+              <w:tabs>
+                <w:tab w:val="left" w:pos="450"/>
+              </w:tabs>
+              <w:rPr>
+                <w:rFonts w:asciiTheme="majorHAnsi" w:hAnsiTheme="majorHAnsi"/>
+              </w:rPr>
+            </w:pPr>
+            <w:r>
+              <w:rPr>
+                <w:rFonts w:asciiTheme="majorHAnsi" w:hAnsiTheme="majorHAnsi"/>
+              </w:rPr>
+              <w:t>BIL-BZN</w:t>
+            </w:r>
+            <w:proofErr w:type="gramStart"/>
+            <w:r>
+              <w:rPr>
+                <w:rFonts w:asciiTheme="majorHAnsi" w:hAnsiTheme="majorHAnsi"/>
+              </w:rPr>
+              <w:t>,158.5</w:t>
+            </w:r>
+            <w:proofErr w:type="gramEnd"/>
+          </w:p>
+          <w:p>
+            <w:pPr>
+              <w:pStyle w:val="ListParagraph"/>
+              <w:numPr>
+                <w:ilvl w:val="0"/>
+                <w:numId w:val="5"/>
+              </w:numPr>
+              <w:tabs>
+                <w:tab w:val="left" w:pos="450"/>
+              </w:tabs>
+              <w:rPr>
+                <w:rFonts w:asciiTheme="majorHAnsi" w:hAnsiTheme="majorHAnsi"/>
+              </w:rPr>
+            </w:pPr>
+            <w:r>
+              <w:rPr>
+                <w:rFonts w:asciiTheme="majorHAnsi" w:hAnsiTheme="majorHAnsi"/>
+              </w:rPr>
+              <w:t>BFL-FAT</w:t>
+            </w:r>
+            <w:proofErr w:type="gramStart"/>
+            <w:r>
+              <w:rPr>
+                <w:rFonts w:asciiTheme="majorHAnsi" w:hAnsiTheme="majorHAnsi"/>
+              </w:rPr>
+              <w:t>,158</w:t>
+            </w:r>
+            <w:proofErr w:type="gramEnd"/>
+          </w:p>
+          <w:p>
+            <w:pPr>
+              <w:pStyle w:val="ListParagraph"/>
+              <w:numPr>
+                <w:ilvl w:val="0"/>
+                <w:numId w:val="5"/>
+              </w:numPr>
+              <w:tabs>
+                <w:tab w:val="left" w:pos="450"/>
+              </w:tabs>
+              <w:rPr>
+                <w:rFonts w:asciiTheme="majorHAnsi" w:hAnsiTheme="majorHAnsi"/>
+              </w:rPr>
+            </w:pPr>
+            <w:r>
+              <w:rPr>
+                <w:rFonts w:asciiTheme="majorHAnsi" w:hAnsiTheme="majorHAnsi"/>
+              </w:rPr>
+              <w:t>BTV-LGA</w:t>
+            </w:r>
+            <w:proofErr w:type="gramStart"/>
+            <w:r>
+              <w:rPr>
+                <w:rFonts w:asciiTheme="majorHAnsi" w:hAnsiTheme="majorHAnsi"/>
+              </w:rPr>
+              <w:t>,156.5</w:t>
+            </w:r>
+            <w:proofErr w:type="gramEnd"/>
+          </w:p>
+          <w:p>
+            <w:pPr>
+              <w:pStyle w:val="ListParagraph"/>
+              <w:numPr>
+                <w:ilvl w:val="0"/>
+                <w:numId w:val="5"/>
+              </w:numPr>
+              <w:tabs>
+                <w:tab w:val="left" w:pos="450"/>
+              </w:tabs>
+              <w:rPr>
+                <w:rFonts w:asciiTheme="majorHAnsi" w:hAnsiTheme="majorHAnsi"/>
+              </w:rPr>
+            </w:pPr>
+            <w:r>
+              <w:rPr>
+                <w:rFonts w:asciiTheme="majorHAnsi" w:hAnsiTheme="majorHAnsi"/>
+              </w:rPr>
+              <w:t>HPN-SWF</w:t>
+            </w:r>
+            <w:proofErr w:type="gramStart"/>
+            <w:r>
+              <w:rPr>
+                <w:rFonts w:asciiTheme="majorHAnsi" w:hAnsiTheme="majorHAnsi"/>
+              </w:rPr>
+              <w:t>,150</w:t>
+            </w:r>
+            <w:proofErr w:type="gramEnd"/>
+          </w:p>
+          <w:p>
+            <w:pPr>
+              <w:pStyle w:val="ListParagraph"/>
+              <w:numPr>
+                <w:ilvl w:val="0"/>
+                <w:numId w:val="5"/>
+              </w:numPr>
+              <w:tabs>
+                <w:tab w:val="left" w:pos="450"/>
+              </w:tabs>
+              <w:rPr>
+                <w:rFonts w:asciiTheme="majorHAnsi" w:hAnsiTheme="majorHAnsi"/>
+              </w:rPr>
+            </w:pPr>
+            <w:r>
+              <w:rPr>
+                <w:rFonts w:asciiTheme="majorHAnsi" w:hAnsiTheme="majorHAnsi"/>
+              </w:rPr>
+              <w:t>OGD-SLC</w:t>
+            </w:r>
+            <w:proofErr w:type="gramStart"/>
+            <w:r>
+              <w:rPr>
+                <w:rFonts w:asciiTheme="majorHAnsi" w:hAnsiTheme="majorHAnsi"/>
+              </w:rPr>
+              <w:t>,148.4</w:t>
+            </w:r>
+            <w:proofErr w:type="gramEnd"/>
+          </w:p>
+          <w:p>
+            <w:pPr>
+              <w:pStyle w:val="ListParagraph"/>
+              <w:numPr>
+                <w:ilvl w:val="0"/>
+                <w:numId w:val="5"/>
+              </w:numPr>
+              <w:tabs>
+                <w:tab w:val="left" w:pos="450"/>
+              </w:tabs>
+              <w:rPr>
+                <w:rFonts w:asciiTheme="majorHAnsi" w:hAnsiTheme="majorHAnsi"/>
+              </w:rPr>
+            </w:pPr>
+            <w:r>
+              <w:rPr>
+                <w:rFonts w:asciiTheme="majorHAnsi" w:hAnsiTheme="majorHAnsi"/>
+              </w:rPr>
+              <w:t>FAT-BOI</w:t>
+            </w:r>
+            <w:proofErr w:type="gramStart"/>
+            <w:r>
+              <w:rPr>
+                <w:rFonts w:asciiTheme="majorHAnsi" w:hAnsiTheme="majorHAnsi"/>
+              </w:rPr>
+              <w:t>,148</w:t>
+            </w:r>
+            <w:proofErr w:type="gramEnd"/>
+          </w:p>
+          <w:p>
+            <w:pPr>
+              <w:pStyle w:val="ListParagraph"/>
+              <w:numPr>
+                <w:ilvl w:val="0"/>
+                <w:numId w:val="5"/>
+              </w:numPr>
+              <w:tabs>
+                <w:tab w:val="left" w:pos="450"/>
+              </w:tabs>
+              <w:rPr>
+                <w:rFonts w:asciiTheme="majorHAnsi" w:hAnsiTheme="majorHAnsi"/>
+              </w:rPr>
+            </w:pPr>
+            <w:r>
+              <w:rPr>
+                <w:rFonts w:asciiTheme="majorHAnsi" w:hAnsiTheme="majorHAnsi"/>
+              </w:rPr>
+              <w:t>ACT-TYR</w:t>
+            </w:r>
+            <w:proofErr w:type="gramStart"/>
+            <w:r>
+              <w:rPr>
+                <w:rFonts w:asciiTheme="majorHAnsi" w:hAnsiTheme="majorHAnsi"/>
+              </w:rPr>
+              <w:t>,148</w:t>
+            </w:r>
+            <w:proofErr w:type="gramEnd"/>
+          </w:p>
+          <w:p>
+            <w:pPr>
+              <w:pStyle w:val="ListParagraph"/>
+              <w:numPr>
+                <w:ilvl w:val="0"/>
+                <w:numId w:val="5"/>
+              </w:numPr>
+              <w:tabs>
+                <w:tab w:val="left" w:pos="450"/>
+              </w:tabs>
+              <w:rPr>
+                <w:rFonts w:asciiTheme="majorHAnsi" w:hAnsiTheme="majorHAnsi"/>
+              </w:rPr>
+            </w:pPr>
+            <w:r>
+              <w:rPr>
+                <w:rFonts w:asciiTheme="majorHAnsi" w:hAnsiTheme="majorHAnsi"/>
+              </w:rPr>
+              <w:t>VCT-ILE</w:t>
+            </w:r>
+            <w:proofErr w:type="gramStart"/>
+            <w:r>
+              <w:rPr>
+                <w:rFonts w:asciiTheme="majorHAnsi" w:hAnsiTheme="majorHAnsi"/>
+              </w:rPr>
+              <w:t>,146</w:t>
+            </w:r>
+            <w:proofErr w:type="gramEnd"/>
+          </w:p>
+          <w:p>
+            <w:pPr>
+              <w:pStyle w:val="ListParagraph"/>
+              <w:numPr>
+                <w:ilvl w:val="0"/>
+                <w:numId w:val="5"/>
+              </w:numPr>
+              <w:tabs>
+                <w:tab w:val="left" w:pos="450"/>
+              </w:tabs>
+              <w:rPr>
+                <w:rFonts w:asciiTheme="majorHAnsi" w:hAnsiTheme="majorHAnsi"/>
+              </w:rPr>
+            </w:pPr>
+            <w:r>
+              <w:rPr>
+                <w:rFonts w:asciiTheme="majorHAnsi" w:hAnsiTheme="majorHAnsi"/>
+              </w:rPr>
+              <w:t>FAT-RNO</w:t>
+            </w:r>
+            <w:proofErr w:type="gramStart"/>
+            <w:r>
+              <w:rPr>
+                <w:rFonts w:asciiTheme="majorHAnsi" w:hAnsiTheme="majorHAnsi"/>
+              </w:rPr>
+              <w:t>,145</w:t>
+            </w:r>
+            <w:proofErr w:type="gramEnd"/>
+          </w:p>
+          <w:p>
+            <w:pPr>
+              <w:pStyle w:val="ListParagraph"/>
+              <w:numPr>
+                <w:ilvl w:val="0"/>
+                <w:numId w:val="5"/>
+              </w:numPr>
+              <w:tabs>
+                <w:tab w:val="left" w:pos="450"/>
+              </w:tabs>
+              <w:rPr>
+                <w:rFonts w:asciiTheme="majorHAnsi" w:hAnsiTheme="majorHAnsi"/>
+              </w:rPr>
+            </w:pPr>
+            <w:r>
+              <w:rPr>
+                <w:rFonts w:asciiTheme="majorHAnsi" w:hAnsiTheme="majorHAnsi"/>
+              </w:rPr>
+              <w:t>LAX-BUR</w:t>
+            </w:r>
+            <w:proofErr w:type="gramStart"/>
+            <w:r>
+              <w:rPr>
+                <w:rFonts w:asciiTheme="majorHAnsi" w:hAnsiTheme="majorHAnsi"/>
+              </w:rPr>
+              <w:t>,145</w:t>
+            </w:r>
+            <w:proofErr w:type="gramEnd"/>
+          </w:p>
+          <w:p>
+            <w:pPr>
+              <w:pStyle w:val="ListParagraph"/>
+              <w:numPr>
+                <w:ilvl w:val="0"/>
+                <w:numId w:val="5"/>
+              </w:numPr>
+              <w:tabs>
+                <w:tab w:val="left" w:pos="450"/>
+              </w:tabs>
+              <w:rPr>
+                <w:rFonts w:asciiTheme="majorHAnsi" w:hAnsiTheme="majorHAnsi"/>
+              </w:rPr>
+            </w:pPr>
+            <w:r>
+              <w:rPr>
+                <w:rFonts w:asciiTheme="majorHAnsi" w:hAnsiTheme="majorHAnsi"/>
+              </w:rPr>
+              <w:t>RDD-MFR</w:t>
+            </w:r>
+            <w:proofErr w:type="gramStart"/>
+            <w:r>
+              <w:rPr>
+                <w:rFonts w:asciiTheme="majorHAnsi" w:hAnsiTheme="majorHAnsi"/>
+              </w:rPr>
+              <w:t>,144</w:t>
+            </w:r>
+            <w:proofErr w:type="gramEnd"/>
+          </w:p>
+          <w:p>
+            <w:pPr>
+              <w:pStyle w:val="ListParagraph"/>
+              <w:numPr>
+                <w:ilvl w:val="0"/>
+                <w:numId w:val="5"/>
+              </w:numPr>
+              <w:tabs>
+                <w:tab w:val="left" w:pos="450"/>
+              </w:tabs>
+              <w:rPr>
+                <w:rFonts w:asciiTheme="majorHAnsi" w:hAnsiTheme="majorHAnsi"/>
+              </w:rPr>
+            </w:pPr>
+            <w:r>
+              <w:rPr>
+                <w:rFonts w:asciiTheme="majorHAnsi" w:hAnsiTheme="majorHAnsi"/>
+              </w:rPr>
+              <w:t>OAK-SMF</w:t>
+            </w:r>
+            <w:proofErr w:type="gramStart"/>
+            <w:r>
+              <w:rPr>
+                <w:rFonts w:asciiTheme="majorHAnsi" w:hAnsiTheme="majorHAnsi"/>
+              </w:rPr>
+              <w:t>,144</w:t>
+            </w:r>
+            <w:proofErr w:type="gramEnd"/>
+          </w:p>
+          <w:p>
+            <w:pPr>
+              <w:pStyle w:val="ListParagraph"/>
+              <w:numPr>
+                <w:ilvl w:val="0"/>
+                <w:numId w:val="5"/>
+              </w:numPr>
+              <w:tabs>
+                <w:tab w:val="left" w:pos="450"/>
+              </w:tabs>
+              <w:rPr>
+                <w:rFonts w:asciiTheme="majorHAnsi" w:hAnsiTheme="majorHAnsi"/>
+              </w:rPr>
+            </w:pPr>
+            <w:r>
+              <w:rPr>
+                <w:rFonts w:asciiTheme="majorHAnsi" w:hAnsiTheme="majorHAnsi"/>
+              </w:rPr>
+              <w:t>MSO-BZN</w:t>
+            </w:r>
+            <w:proofErr w:type="gramStart"/>
+            <w:r>
+              <w:rPr>
+                <w:rFonts w:asciiTheme="majorHAnsi" w:hAnsiTheme="majorHAnsi"/>
+              </w:rPr>
+              <w:t>,144</w:t>
+            </w:r>
+            <w:proofErr w:type="gramEnd"/>
+          </w:p>
+          <w:p>
+            <w:pPr>
+              <w:pStyle w:val="ListParagraph"/>
+              <w:numPr>
+                <w:ilvl w:val="0"/>
+                <w:numId w:val="5"/>
+              </w:numPr>
+              <w:tabs>
+                <w:tab w:val="left" w:pos="450"/>
+              </w:tabs>
+              <w:rPr>
+                <w:rFonts w:asciiTheme="majorHAnsi" w:hAnsiTheme="majorHAnsi"/>
+              </w:rPr>
+            </w:pPr>
+            <w:r>
+              <w:rPr>
+                <w:rFonts w:asciiTheme="majorHAnsi" w:hAnsiTheme="majorHAnsi"/>
+              </w:rPr>
+              <w:t>RDM-MFR</w:t>
+            </w:r>
+            <w:proofErr w:type="gramStart"/>
+            <w:r>
+              <w:rPr>
+                <w:rFonts w:asciiTheme="majorHAnsi" w:hAnsiTheme="majorHAnsi"/>
+              </w:rPr>
+              <w:t>,143</w:t>
+            </w:r>
+            <w:proofErr w:type="gramEnd"/>
+          </w:p>
+          <w:p>
+            <w:pPr>
+              <w:pStyle w:val="ListParagraph"/>
+              <w:numPr>
+                <w:ilvl w:val="0"/>
+                <w:numId w:val="5"/>
+              </w:numPr>
+              <w:tabs>
+                <w:tab w:val="left" w:pos="450"/>
+              </w:tabs>
+              <w:rPr>
+                <w:rFonts w:asciiTheme="majorHAnsi" w:hAnsiTheme="majorHAnsi"/>
+              </w:rPr>
+            </w:pPr>
+            <w:r>
+              <w:rPr>
+                <w:rFonts w:asciiTheme="majorHAnsi" w:hAnsiTheme="majorHAnsi"/>
+              </w:rPr>
+              <w:t>FAR-BIS</w:t>
+            </w:r>
+            <w:proofErr w:type="gramStart"/>
+            <w:r>
+              <w:rPr>
+                <w:rFonts w:asciiTheme="majorHAnsi" w:hAnsiTheme="majorHAnsi"/>
+              </w:rPr>
+              <w:t>,142</w:t>
+            </w:r>
+            <w:proofErr w:type="gramEnd"/>
+          </w:p>
+          <w:p>
+            <w:pPr>
+              <w:pStyle w:val="ListParagraph"/>
+              <w:numPr>
+                <w:ilvl w:val="0"/>
+                <w:numId w:val="5"/>
+              </w:numPr>
+              <w:tabs>
+                <w:tab w:val="left" w:pos="450"/>
+              </w:tabs>
+              <w:rPr>
+                <w:rFonts w:asciiTheme="majorHAnsi" w:hAnsiTheme="majorHAnsi"/>
+              </w:rPr>
+            </w:pPr>
+            <w:r>
+              <w:rPr>
+                <w:rFonts w:asciiTheme="majorHAnsi" w:hAnsiTheme="majorHAnsi"/>
+              </w:rPr>
+              <w:t>CLL-ILE</w:t>
+            </w:r>
+            <w:proofErr w:type="gramStart"/>
+            <w:r>
+              <w:rPr>
+                <w:rFonts w:asciiTheme="majorHAnsi" w:hAnsiTheme="majorHAnsi"/>
+              </w:rPr>
+              <w:t>,141</w:t>
+            </w:r>
+            <w:proofErr w:type="gramEnd"/>
+          </w:p>
+          <w:p>
+            <w:pPr>
+              <w:pStyle w:val="ListParagraph"/>
+              <w:numPr>
+                <w:ilvl w:val="0"/>
+                <w:numId w:val="5"/>
+              </w:numPr>
+              <w:tabs>
+                <w:tab w:val="left" w:pos="450"/>
+              </w:tabs>
+              <w:rPr>
+                <w:rFonts w:asciiTheme="majorHAnsi" w:hAnsiTheme="majorHAnsi"/>
+              </w:rPr>
+            </w:pPr>
+            <w:r>
+              <w:rPr>
+                <w:rFonts w:asciiTheme="majorHAnsi" w:hAnsiTheme="majorHAnsi"/>
+              </w:rPr>
+              <w:t>BWI-AVP</w:t>
+            </w:r>
+            <w:proofErr w:type="gramStart"/>
+            <w:r>
+              <w:rPr>
+                <w:rFonts w:asciiTheme="majorHAnsi" w:hAnsiTheme="majorHAnsi"/>
+              </w:rPr>
+              <w:t>,140</w:t>
+            </w:r>
+            <w:proofErr w:type="gramEnd"/>
+          </w:p>
+          <w:p>
+            <w:pPr>
+              <w:pStyle w:val="ListParagraph"/>
+              <w:numPr>
+                <w:ilvl w:val="0"/>
+                <w:numId w:val="5"/>
+              </w:numPr>
+              <w:tabs>
+                <w:tab w:val="left" w:pos="450"/>
+              </w:tabs>
+              <w:rPr>
+                <w:rFonts w:asciiTheme="majorHAnsi" w:hAnsiTheme="majorHAnsi"/>
+              </w:rPr>
+            </w:pPr>
+            <w:r>
+              <w:rPr>
+                <w:rFonts w:asciiTheme="majorHAnsi" w:hAnsiTheme="majorHAnsi"/>
+              </w:rPr>
+              <w:t>TYS-ROA</w:t>
+            </w:r>
+            <w:proofErr w:type="gramStart"/>
+            <w:r>
+              <w:rPr>
+                <w:rFonts w:asciiTheme="majorHAnsi" w:hAnsiTheme="majorHAnsi"/>
+              </w:rPr>
+              <w:t>,140</w:t>
+            </w:r>
+            <w:proofErr w:type="gramEnd"/>
+          </w:p>
+          <w:p>
+            <w:pPr>
+              <w:pStyle w:val="ListParagraph"/>
+              <w:numPr>
+                <w:ilvl w:val="0"/>
+                <w:numId w:val="5"/>
+              </w:numPr>
+              <w:tabs>
+                <w:tab w:val="left" w:pos="450"/>
+              </w:tabs>
+              <w:rPr>
+                <w:rFonts w:asciiTheme="majorHAnsi" w:hAnsiTheme="majorHAnsi"/>
+              </w:rPr>
+            </w:pPr>
+            <w:r>
+              <w:rPr>
+                <w:rFonts w:asciiTheme="majorHAnsi" w:hAnsiTheme="majorHAnsi"/>
+              </w:rPr>
+              <w:t>SAV-RDU</w:t>
+            </w:r>
+            <w:proofErr w:type="gramStart"/>
+            <w:r>
+              <w:rPr>
+                <w:rFonts w:asciiTheme="majorHAnsi" w:hAnsiTheme="majorHAnsi"/>
+              </w:rPr>
+              <w:t>,139</w:t>
+            </w:r>
+            <w:proofErr w:type="gramEnd"/>
+          </w:p>
+          <w:p>
+            <w:pPr>
+              <w:pStyle w:val="ListParagraph"/>
+              <w:numPr>
+                <w:ilvl w:val="0"/>
+                <w:numId w:val="5"/>
+              </w:numPr>
+              <w:tabs>
+                <w:tab w:val="left" w:pos="450"/>
+              </w:tabs>
+              <w:rPr>
+                <w:rFonts w:asciiTheme="majorHAnsi" w:hAnsiTheme="majorHAnsi"/>
+              </w:rPr>
+            </w:pPr>
+            <w:r>
+              <w:rPr>
+                <w:rFonts w:asciiTheme="majorHAnsi" w:hAnsiTheme="majorHAnsi"/>
+              </w:rPr>
+              <w:t>MKE-MCN</w:t>
+            </w:r>
+            <w:proofErr w:type="gramStart"/>
+            <w:r>
+              <w:rPr>
+                <w:rFonts w:asciiTheme="majorHAnsi" w:hAnsiTheme="majorHAnsi"/>
+              </w:rPr>
+              <w:t>,139</w:t>
+            </w:r>
+            <w:proofErr w:type="gramEnd"/>
+          </w:p>
+          <w:p>
+            <w:pPr>
+              <w:pStyle w:val="ListParagraph"/>
+              <w:numPr>
+                <w:ilvl w:val="0"/>
+                <w:numId w:val="5"/>
+              </w:numPr>
+              <w:tabs>
+                <w:tab w:val="left" w:pos="450"/>
+              </w:tabs>
+              <w:rPr>
+                <w:rFonts w:asciiTheme="majorHAnsi" w:hAnsiTheme="majorHAnsi"/>
+              </w:rPr>
+            </w:pPr>
+            <w:r>
+              <w:rPr>
+                <w:rFonts w:asciiTheme="majorHAnsi" w:hAnsiTheme="majorHAnsi"/>
+              </w:rPr>
+              <w:t>ROA-BWI</w:t>
+            </w:r>
+            <w:proofErr w:type="gramStart"/>
+            <w:r>
+              <w:rPr>
+                <w:rFonts w:asciiTheme="majorHAnsi" w:hAnsiTheme="majorHAnsi"/>
+              </w:rPr>
+              <w:t>,138</w:t>
+            </w:r>
+            <w:proofErr w:type="gramEnd"/>
+          </w:p>
+          <w:p>
+            <w:pPr>
+              <w:pStyle w:val="ListParagraph"/>
+              <w:numPr>
+                <w:ilvl w:val="0"/>
+                <w:numId w:val="5"/>
+              </w:numPr>
+              <w:tabs>
+                <w:tab w:val="left" w:pos="450"/>
+              </w:tabs>
+              <w:rPr>
+                <w:rFonts w:asciiTheme="majorHAnsi" w:hAnsiTheme="majorHAnsi"/>
+              </w:rPr>
+            </w:pPr>
+            <w:r>
+              <w:rPr>
+                <w:rFonts w:asciiTheme="majorHAnsi" w:hAnsiTheme="majorHAnsi"/>
+              </w:rPr>
+              <w:t>MDT-MCN</w:t>
+            </w:r>
+            <w:proofErr w:type="gramStart"/>
+            <w:r>
+              <w:rPr>
+                <w:rFonts w:asciiTheme="majorHAnsi" w:hAnsiTheme="majorHAnsi"/>
+              </w:rPr>
+              <w:t>,138</w:t>
+            </w:r>
+            <w:proofErr w:type="gramEnd"/>
+          </w:p>
+          <w:p>
+            <w:pPr>
+              <w:pStyle w:val="ListParagraph"/>
+              <w:numPr>
+                <w:ilvl w:val="0"/>
+                <w:numId w:val="5"/>
+              </w:numPr>
+              <w:tabs>
+                <w:tab w:val="left" w:pos="450"/>
+              </w:tabs>
+              <w:rPr>
+                <w:rFonts w:asciiTheme="majorHAnsi" w:hAnsiTheme="majorHAnsi"/>
+              </w:rPr>
+            </w:pPr>
+            <w:r>
+              <w:rPr>
+                <w:rFonts w:asciiTheme="majorHAnsi" w:hAnsiTheme="majorHAnsi"/>
+              </w:rPr>
+              <w:t>TWF-BOI</w:t>
+            </w:r>
+            <w:proofErr w:type="gramStart"/>
+            <w:r>
+              <w:rPr>
+                <w:rFonts w:asciiTheme="majorHAnsi" w:hAnsiTheme="majorHAnsi"/>
+              </w:rPr>
+              <w:t>,136.8571</w:t>
+            </w:r>
+            <w:proofErr w:type="gramEnd"/>
+          </w:p>
+          <w:p>
+            <w:pPr>
+              <w:pStyle w:val="ListParagraph"/>
+              <w:numPr>
+                <w:ilvl w:val="0"/>
+                <w:numId w:val="5"/>
+              </w:numPr>
+              <w:tabs>
+                <w:tab w:val="left" w:pos="450"/>
+              </w:tabs>
+              <w:rPr>
+                <w:rFonts w:asciiTheme="majorHAnsi" w:hAnsiTheme="majorHAnsi"/>
+              </w:rPr>
+            </w:pPr>
+            <w:r>
+              <w:rPr>
+                <w:rFonts w:asciiTheme="majorHAnsi" w:hAnsiTheme="majorHAnsi"/>
+              </w:rPr>
+              <w:t>ICT-MCI</w:t>
+            </w:r>
+            <w:proofErr w:type="gramStart"/>
+            <w:r>
+              <w:rPr>
+                <w:rFonts w:asciiTheme="majorHAnsi" w:hAnsiTheme="majorHAnsi"/>
+              </w:rPr>
+              <w:t>,136.5</w:t>
+            </w:r>
+            <w:proofErr w:type="gramEnd"/>
+          </w:p>
+          <w:p>
+            <w:pPr>
+              <w:pStyle w:val="ListParagraph"/>
+              <w:numPr>
+                <w:ilvl w:val="0"/>
+                <w:numId w:val="5"/>
+              </w:numPr>
+              <w:tabs>
+                <w:tab w:val="left" w:pos="450"/>
+              </w:tabs>
+              <w:rPr>
+                <w:rFonts w:asciiTheme="majorHAnsi" w:hAnsiTheme="majorHAnsi"/>
+              </w:rPr>
+            </w:pPr>
+            <w:r>
+              <w:rPr>
+                <w:rFonts w:asciiTheme="majorHAnsi" w:hAnsiTheme="majorHAnsi"/>
+              </w:rPr>
+              <w:t>IDA-JAC</w:t>
+            </w:r>
+            <w:proofErr w:type="gramStart"/>
+            <w:r>
+              <w:rPr>
+                <w:rFonts w:asciiTheme="majorHAnsi" w:hAnsiTheme="majorHAnsi"/>
+              </w:rPr>
+              <w:t>,135.6667</w:t>
+            </w:r>
+            <w:proofErr w:type="gramEnd"/>
+          </w:p>
+          <w:p>
+            <w:pPr>
+              <w:pStyle w:val="ListParagraph"/>
+              <w:numPr>
+                <w:ilvl w:val="0"/>
+                <w:numId w:val="5"/>
+              </w:numPr>
+              <w:tabs>
+                <w:tab w:val="left" w:pos="450"/>
+              </w:tabs>
+              <w:rPr>
+                <w:rFonts w:asciiTheme="majorHAnsi" w:hAnsiTheme="majorHAnsi"/>
+              </w:rPr>
+            </w:pPr>
+            <w:r>
+              <w:rPr>
+                <w:rFonts w:asciiTheme="majorHAnsi" w:hAnsiTheme="majorHAnsi"/>
+              </w:rPr>
+              <w:t>SBA-MRY</w:t>
+            </w:r>
+            <w:proofErr w:type="gramStart"/>
+            <w:r>
+              <w:rPr>
+                <w:rFonts w:asciiTheme="majorHAnsi" w:hAnsiTheme="majorHAnsi"/>
+              </w:rPr>
+              <w:t>,135</w:t>
+            </w:r>
+            <w:proofErr w:type="gramEnd"/>
+          </w:p>
+          <w:p>
+            <w:pPr>
+              <w:pStyle w:val="ListParagraph"/>
+              <w:numPr>
+                <w:ilvl w:val="0"/>
+                <w:numId w:val="5"/>
+              </w:numPr>
+              <w:tabs>
+                <w:tab w:val="left" w:pos="450"/>
+              </w:tabs>
+              <w:rPr>
+                <w:rFonts w:asciiTheme="majorHAnsi" w:hAnsiTheme="majorHAnsi"/>
+              </w:rPr>
+            </w:pPr>
+            <w:r>
+              <w:rPr>
+                <w:rFonts w:asciiTheme="majorHAnsi" w:hAnsiTheme="majorHAnsi"/>
+              </w:rPr>
+              <w:t>BFL-SBP</w:t>
+            </w:r>
+            <w:proofErr w:type="gramStart"/>
+            <w:r>
+              <w:rPr>
+                <w:rFonts w:asciiTheme="majorHAnsi" w:hAnsiTheme="majorHAnsi"/>
+              </w:rPr>
+              <w:t>,135</w:t>
+            </w:r>
+            <w:proofErr w:type="gramEnd"/>
+          </w:p>
+          <w:p>
+            <w:pPr>
+              <w:pStyle w:val="ListParagraph"/>
+              <w:numPr>
+                <w:ilvl w:val="0"/>
+                <w:numId w:val="5"/>
+              </w:numPr>
+              <w:tabs>
+                <w:tab w:val="left" w:pos="450"/>
+              </w:tabs>
+              <w:rPr>
+                <w:rFonts w:asciiTheme="majorHAnsi" w:hAnsiTheme="majorHAnsi"/>
+              </w:rPr>
+            </w:pPr>
+            <w:r>
+              <w:rPr>
+                <w:rFonts w:asciiTheme="majorHAnsi" w:hAnsiTheme="majorHAnsi"/>
+              </w:rPr>
+              <w:t>ORF-PBI</w:t>
+            </w:r>
+            <w:proofErr w:type="gramStart"/>
+            <w:r>
+              <w:rPr>
+                <w:rFonts w:asciiTheme="majorHAnsi" w:hAnsiTheme="majorHAnsi"/>
+              </w:rPr>
+              <w:t>,135</w:t>
+            </w:r>
+            <w:proofErr w:type="gramEnd"/>
+          </w:p>
+          <w:p>
+            <w:pPr>
+              <w:pStyle w:val="ListParagraph"/>
+              <w:numPr>
+                <w:ilvl w:val="0"/>
+                <w:numId w:val="5"/>
+              </w:numPr>
+              <w:tabs>
+                <w:tab w:val="left" w:pos="450"/>
+              </w:tabs>
+              <w:rPr>
+                <w:rFonts w:asciiTheme="majorHAnsi" w:hAnsiTheme="majorHAnsi"/>
+              </w:rPr>
+            </w:pPr>
+            <w:r>
+              <w:rPr>
+                <w:rFonts w:asciiTheme="majorHAnsi" w:hAnsiTheme="majorHAnsi"/>
+              </w:rPr>
+              <w:t>CHA-BNA</w:t>
+            </w:r>
+            <w:proofErr w:type="gramStart"/>
+            <w:r>
+              <w:rPr>
+                <w:rFonts w:asciiTheme="majorHAnsi" w:hAnsiTheme="majorHAnsi"/>
+              </w:rPr>
+              <w:t>,134</w:t>
+            </w:r>
+            <w:proofErr w:type="gramEnd"/>
+          </w:p>
+          <w:p>
+            <w:pPr>
+              <w:pStyle w:val="ListParagraph"/>
+              <w:numPr>
+                <w:ilvl w:val="0"/>
+                <w:numId w:val="5"/>
+              </w:numPr>
+              <w:tabs>
+                <w:tab w:val="left" w:pos="450"/>
+              </w:tabs>
+              <w:rPr>
+                <w:rFonts w:asciiTheme="majorHAnsi" w:hAnsiTheme="majorHAnsi"/>
+              </w:rPr>
+            </w:pPr>
+            <w:r>
+              <w:rPr>
+                <w:rFonts w:asciiTheme="majorHAnsi" w:hAnsiTheme="majorHAnsi"/>
+              </w:rPr>
+              <w:t>MDT-JFK</w:t>
+            </w:r>
+            <w:proofErr w:type="gramStart"/>
+            <w:r>
+              <w:rPr>
+                <w:rFonts w:asciiTheme="majorHAnsi" w:hAnsiTheme="majorHAnsi"/>
+              </w:rPr>
+              <w:t>,133.5</w:t>
+            </w:r>
+            <w:proofErr w:type="gramEnd"/>
+          </w:p>
+          <w:p>
+            <w:pPr>
+              <w:pStyle w:val="ListParagraph"/>
+              <w:numPr>
+                <w:ilvl w:val="0"/>
+                <w:numId w:val="5"/>
+              </w:numPr>
+              <w:tabs>
+                <w:tab w:val="left" w:pos="450"/>
+              </w:tabs>
+              <w:rPr>
+                <w:rFonts w:asciiTheme="majorHAnsi" w:hAnsiTheme="majorHAnsi"/>
+              </w:rPr>
+            </w:pPr>
+            <w:r>
+              <w:rPr>
+                <w:rFonts w:asciiTheme="majorHAnsi" w:hAnsiTheme="majorHAnsi"/>
+              </w:rPr>
+              <w:t>BHM-JFK</w:t>
+            </w:r>
+            <w:proofErr w:type="gramStart"/>
+            <w:r>
+              <w:rPr>
+                <w:rFonts w:asciiTheme="majorHAnsi" w:hAnsiTheme="majorHAnsi"/>
+              </w:rPr>
+              <w:t>,133</w:t>
+            </w:r>
+            <w:proofErr w:type="gramEnd"/>
+          </w:p>
+          <w:p>
+            <w:pPr>
+              <w:pStyle w:val="ListParagraph"/>
+              <w:numPr>
+                <w:ilvl w:val="0"/>
+                <w:numId w:val="5"/>
+              </w:numPr>
+              <w:tabs>
+                <w:tab w:val="left" w:pos="450"/>
+              </w:tabs>
+              <w:rPr>
+                <w:rFonts w:asciiTheme="majorHAnsi" w:hAnsiTheme="majorHAnsi"/>
+              </w:rPr>
+            </w:pPr>
+            <w:r>
+              <w:rPr>
+                <w:rFonts w:asciiTheme="majorHAnsi" w:hAnsiTheme="majorHAnsi"/>
+              </w:rPr>
+              <w:t>BDL-MHT</w:t>
+            </w:r>
+            <w:proofErr w:type="gramStart"/>
+            <w:r>
+              <w:rPr>
+                <w:rFonts w:asciiTheme="majorHAnsi" w:hAnsiTheme="majorHAnsi"/>
+              </w:rPr>
+              <w:t>,133</w:t>
+            </w:r>
+            <w:proofErr w:type="gramEnd"/>
+          </w:p>
+          <w:p>
+            <w:pPr>
+              <w:pStyle w:val="ListParagraph"/>
+              <w:numPr>
+                <w:ilvl w:val="0"/>
+                <w:numId w:val="5"/>
+              </w:numPr>
+              <w:tabs>
+                <w:tab w:val="left" w:pos="450"/>
+              </w:tabs>
+              <w:rPr>
+                <w:rFonts w:asciiTheme="majorHAnsi" w:hAnsiTheme="majorHAnsi"/>
+              </w:rPr>
+            </w:pPr>
+            <w:r>
+              <w:rPr>
+                <w:rFonts w:asciiTheme="majorHAnsi" w:hAnsiTheme="majorHAnsi"/>
+              </w:rPr>
+              <w:t>MRY-FAT</w:t>
+            </w:r>
+            <w:proofErr w:type="gramStart"/>
+            <w:r>
+              <w:rPr>
+                <w:rFonts w:asciiTheme="majorHAnsi" w:hAnsiTheme="majorHAnsi"/>
+              </w:rPr>
+              <w:t>,132.5</w:t>
+            </w:r>
+            <w:proofErr w:type="gramEnd"/>
+          </w:p>
+          <w:p>
+            <w:pPr>
+              <w:pStyle w:val="ListParagraph"/>
+              <w:numPr>
+                <w:ilvl w:val="0"/>
+                <w:numId w:val="5"/>
+              </w:numPr>
+              <w:tabs>
+                <w:tab w:val="left" w:pos="450"/>
+              </w:tabs>
+              <w:rPr>
+                <w:rFonts w:asciiTheme="majorHAnsi" w:hAnsiTheme="majorHAnsi"/>
+              </w:rPr>
+            </w:pPr>
+            <w:r>
+              <w:rPr>
+                <w:rFonts w:asciiTheme="majorHAnsi" w:hAnsiTheme="majorHAnsi"/>
+              </w:rPr>
+              <w:t>LNK-OMA</w:t>
+            </w:r>
+            <w:proofErr w:type="gramStart"/>
+            <w:r>
+              <w:rPr>
+                <w:rFonts w:asciiTheme="majorHAnsi" w:hAnsiTheme="majorHAnsi"/>
+              </w:rPr>
+              <w:t>,131.5</w:t>
+            </w:r>
+            <w:proofErr w:type="gramEnd"/>
+          </w:p>
+          <w:p>
+            <w:pPr>
+              <w:pStyle w:val="ListParagraph"/>
+              <w:numPr>
+                <w:ilvl w:val="0"/>
+                <w:numId w:val="5"/>
+              </w:numPr>
+              <w:tabs>
+                <w:tab w:val="left" w:pos="450"/>
+              </w:tabs>
+              <w:rPr>
+                <w:rFonts w:asciiTheme="majorHAnsi" w:hAnsiTheme="majorHAnsi"/>
+              </w:rPr>
+            </w:pPr>
+            <w:r>
+              <w:rPr>
+                <w:rFonts w:asciiTheme="majorHAnsi" w:hAnsiTheme="majorHAnsi"/>
+              </w:rPr>
+              <w:t>MSO-FCA</w:t>
+            </w:r>
+            <w:proofErr w:type="gramStart"/>
+            <w:r>
+              <w:rPr>
+                <w:rFonts w:asciiTheme="majorHAnsi" w:hAnsiTheme="majorHAnsi"/>
+              </w:rPr>
+              <w:t>,131</w:t>
+            </w:r>
+            <w:proofErr w:type="gramEnd"/>
+          </w:p>
+          <w:p>
+            <w:pPr>
+              <w:pStyle w:val="ListParagraph"/>
+              <w:numPr>
+                <w:ilvl w:val="0"/>
+                <w:numId w:val="5"/>
+              </w:numPr>
+              <w:tabs>
+                <w:tab w:val="left" w:pos="450"/>
+              </w:tabs>
+              <w:rPr>
+                <w:rFonts w:asciiTheme="majorHAnsi" w:hAnsiTheme="majorHAnsi"/>
+              </w:rPr>
+            </w:pPr>
+            <w:r>
+              <w:rPr>
+                <w:rFonts w:asciiTheme="majorHAnsi" w:hAnsiTheme="majorHAnsi"/>
+              </w:rPr>
+              <w:t>CKB-LEX</w:t>
+            </w:r>
+            <w:proofErr w:type="gramStart"/>
+            <w:r>
+              <w:rPr>
+                <w:rFonts w:asciiTheme="majorHAnsi" w:hAnsiTheme="majorHAnsi"/>
+              </w:rPr>
+              <w:t>,130</w:t>
+            </w:r>
+            <w:proofErr w:type="gramEnd"/>
+          </w:p>
+          <w:p>
+            <w:pPr>
+              <w:pStyle w:val="ListParagraph"/>
+              <w:numPr>
+                <w:ilvl w:val="0"/>
+                <w:numId w:val="5"/>
+              </w:numPr>
+              <w:tabs>
+                <w:tab w:val="left" w:pos="450"/>
+              </w:tabs>
+              <w:rPr>
+                <w:rFonts w:asciiTheme="majorHAnsi" w:hAnsiTheme="majorHAnsi"/>
+              </w:rPr>
+            </w:pPr>
+            <w:r>
+              <w:rPr>
+                <w:rFonts w:asciiTheme="majorHAnsi" w:hAnsiTheme="majorHAnsi"/>
+              </w:rPr>
+              <w:t>COD-CPR</w:t>
+            </w:r>
+            <w:proofErr w:type="gramStart"/>
+            <w:r>
+              <w:rPr>
+                <w:rFonts w:asciiTheme="majorHAnsi" w:hAnsiTheme="majorHAnsi"/>
+              </w:rPr>
+              <w:t>,130</w:t>
+            </w:r>
+            <w:proofErr w:type="gramEnd"/>
+          </w:p>
+          <w:p>
+            <w:pPr>
+              <w:pStyle w:val="ListParagraph"/>
+              <w:numPr>
+                <w:ilvl w:val="0"/>
+                <w:numId w:val="5"/>
+              </w:numPr>
+              <w:tabs>
+                <w:tab w:val="left" w:pos="450"/>
+              </w:tabs>
+              <w:rPr>
+                <w:rFonts w:asciiTheme="majorHAnsi" w:hAnsiTheme="majorHAnsi"/>
+              </w:rPr>
+            </w:pPr>
+            <w:r>
+              <w:rPr>
+                <w:rFonts w:asciiTheme="majorHAnsi" w:hAnsiTheme="majorHAnsi"/>
+              </w:rPr>
+              <w:t>VPS-PFN</w:t>
+            </w:r>
+            <w:proofErr w:type="gramStart"/>
+            <w:r>
+              <w:rPr>
+                <w:rFonts w:asciiTheme="majorHAnsi" w:hAnsiTheme="majorHAnsi"/>
+              </w:rPr>
+              <w:t>,130</w:t>
+            </w:r>
+            <w:proofErr w:type="gramEnd"/>
+          </w:p>
+          <w:p>
+            <w:pPr>
+              <w:pStyle w:val="ListParagraph"/>
+              <w:numPr>
+                <w:ilvl w:val="0"/>
+                <w:numId w:val="5"/>
+              </w:numPr>
+              <w:tabs>
+                <w:tab w:val="left" w:pos="450"/>
+              </w:tabs>
+              <w:rPr>
+                <w:rFonts w:asciiTheme="majorHAnsi" w:hAnsiTheme="majorHAnsi"/>
+              </w:rPr>
+            </w:pPr>
+            <w:r>
+              <w:rPr>
+                <w:rFonts w:asciiTheme="majorHAnsi" w:hAnsiTheme="majorHAnsi"/>
+              </w:rPr>
+              <w:t>MTJ-GJT</w:t>
+            </w:r>
+            <w:proofErr w:type="gramStart"/>
+            <w:r>
+              <w:rPr>
+                <w:rFonts w:asciiTheme="majorHAnsi" w:hAnsiTheme="majorHAnsi"/>
+              </w:rPr>
+              <w:t>,129.5</w:t>
+            </w:r>
+            <w:proofErr w:type="gramEnd"/>
+          </w:p>
+          <w:p>
+            <w:pPr>
+              <w:pStyle w:val="ListParagraph"/>
+              <w:numPr>
+                <w:ilvl w:val="0"/>
+                <w:numId w:val="5"/>
+              </w:numPr>
+              <w:tabs>
+                <w:tab w:val="left" w:pos="450"/>
+              </w:tabs>
+              <w:rPr>
+                <w:rFonts w:asciiTheme="majorHAnsi" w:hAnsiTheme="majorHAnsi"/>
+              </w:rPr>
+            </w:pPr>
+            <w:r>
+              <w:rPr>
+                <w:rFonts w:asciiTheme="majorHAnsi" w:hAnsiTheme="majorHAnsi"/>
+              </w:rPr>
+              <w:t>BIL-COD</w:t>
+            </w:r>
+            <w:proofErr w:type="gramStart"/>
+            <w:r>
+              <w:rPr>
+                <w:rFonts w:asciiTheme="majorHAnsi" w:hAnsiTheme="majorHAnsi"/>
+              </w:rPr>
+              <w:t>,129.3333</w:t>
+            </w:r>
+            <w:proofErr w:type="gramEnd"/>
+          </w:p>
+          <w:p>
+            <w:pPr>
+              <w:pStyle w:val="ListParagraph"/>
+              <w:numPr>
+                <w:ilvl w:val="0"/>
+                <w:numId w:val="5"/>
+              </w:numPr>
+              <w:tabs>
+                <w:tab w:val="left" w:pos="450"/>
+              </w:tabs>
+              <w:rPr>
+                <w:rFonts w:asciiTheme="majorHAnsi" w:hAnsiTheme="majorHAnsi"/>
+              </w:rPr>
+            </w:pPr>
+            <w:r>
+              <w:rPr>
+                <w:rFonts w:asciiTheme="majorHAnsi" w:hAnsiTheme="majorHAnsi"/>
+              </w:rPr>
+              <w:t>RNO-EWR</w:t>
+            </w:r>
+            <w:proofErr w:type="gramStart"/>
+            <w:r>
+              <w:rPr>
+                <w:rFonts w:asciiTheme="majorHAnsi" w:hAnsiTheme="majorHAnsi"/>
+              </w:rPr>
+              <w:t>,128.1538</w:t>
+            </w:r>
+            <w:proofErr w:type="gramEnd"/>
+          </w:p>
+          <w:p>
+            <w:pPr>
+              <w:pStyle w:val="ListParagraph"/>
+              <w:numPr>
+                <w:ilvl w:val="0"/>
+                <w:numId w:val="5"/>
+              </w:numPr>
+              <w:tabs>
+                <w:tab w:val="left" w:pos="450"/>
+              </w:tabs>
+              <w:rPr>
+                <w:rFonts w:asciiTheme="majorHAnsi" w:hAnsiTheme="majorHAnsi"/>
+              </w:rPr>
+            </w:pPr>
+            <w:r>
+              <w:rPr>
+                <w:rFonts w:asciiTheme="majorHAnsi" w:hAnsiTheme="majorHAnsi"/>
+              </w:rPr>
+              <w:t>LEX-TYS</w:t>
+            </w:r>
+            <w:proofErr w:type="gramStart"/>
+            <w:r>
+              <w:rPr>
+                <w:rFonts w:asciiTheme="majorHAnsi" w:hAnsiTheme="majorHAnsi"/>
+              </w:rPr>
+              <w:t>,128</w:t>
+            </w:r>
+            <w:proofErr w:type="gramEnd"/>
+          </w:p>
+          <w:p>
+            <w:pPr>
+              <w:pStyle w:val="ListParagraph"/>
+              <w:numPr>
+                <w:ilvl w:val="0"/>
+                <w:numId w:val="5"/>
+              </w:numPr>
+              <w:tabs>
+                <w:tab w:val="left" w:pos="450"/>
+              </w:tabs>
+              <w:rPr>
+                <w:rFonts w:asciiTheme="majorHAnsi" w:hAnsiTheme="majorHAnsi"/>
+              </w:rPr>
+            </w:pPr>
+            <w:r>
+              <w:rPr>
+                <w:rFonts w:asciiTheme="majorHAnsi" w:hAnsiTheme="majorHAnsi"/>
+              </w:rPr>
+              <w:t>LGA-JFK</w:t>
+            </w:r>
+            <w:proofErr w:type="gramStart"/>
+            <w:r>
+              <w:rPr>
+                <w:rFonts w:asciiTheme="majorHAnsi" w:hAnsiTheme="majorHAnsi"/>
+              </w:rPr>
+              <w:t>,128</w:t>
+            </w:r>
+            <w:proofErr w:type="gramEnd"/>
+          </w:p>
+          <w:p>
+            <w:pPr>
+              <w:pStyle w:val="ListParagraph"/>
+              <w:numPr>
+                <w:ilvl w:val="0"/>
+                <w:numId w:val="5"/>
+              </w:numPr>
+              <w:tabs>
+                <w:tab w:val="left" w:pos="450"/>
+              </w:tabs>
+              <w:rPr>
+                <w:rFonts w:asciiTheme="majorHAnsi" w:hAnsiTheme="majorHAnsi"/>
+              </w:rPr>
+            </w:pPr>
+            <w:r>
+              <w:rPr>
+                <w:rFonts w:asciiTheme="majorHAnsi" w:hAnsiTheme="majorHAnsi"/>
+              </w:rPr>
+              <w:t>LFT-MGM</w:t>
+            </w:r>
+            <w:proofErr w:type="gramStart"/>
+            <w:r>
+              <w:rPr>
+                <w:rFonts w:asciiTheme="majorHAnsi" w:hAnsiTheme="majorHAnsi"/>
+              </w:rPr>
+              <w:t>,126</w:t>
+            </w:r>
+            <w:proofErr w:type="gramEnd"/>
+          </w:p>
+          <w:p>
+            <w:pPr>
+              <w:pStyle w:val="ListParagraph"/>
+              <w:numPr>
+                <w:ilvl w:val="0"/>
+                <w:numId w:val="5"/>
+              </w:numPr>
+              <w:tabs>
+                <w:tab w:val="left" w:pos="450"/>
+              </w:tabs>
+              <w:rPr>
+                <w:rFonts w:asciiTheme="majorHAnsi" w:hAnsiTheme="majorHAnsi"/>
+              </w:rPr>
+            </w:pPr>
+            <w:r>
+              <w:rPr>
+                <w:rFonts w:asciiTheme="majorHAnsi" w:hAnsiTheme="majorHAnsi"/>
+              </w:rPr>
+              <w:t>LIT-GSO</w:t>
+            </w:r>
+            <w:proofErr w:type="gramStart"/>
+            <w:r>
+              <w:rPr>
+                <w:rFonts w:asciiTheme="majorHAnsi" w:hAnsiTheme="majorHAnsi"/>
+              </w:rPr>
+              <w:t>,125</w:t>
+            </w:r>
+            <w:proofErr w:type="gramEnd"/>
+          </w:p>
+          <w:p>
+            <w:pPr>
+              <w:pStyle w:val="ListParagraph"/>
+              <w:numPr>
+                <w:ilvl w:val="0"/>
+                <w:numId w:val="5"/>
+              </w:numPr>
+              <w:tabs>
+                <w:tab w:val="left" w:pos="450"/>
+              </w:tabs>
+              <w:rPr>
+                <w:rFonts w:asciiTheme="majorHAnsi" w:hAnsiTheme="majorHAnsi"/>
+              </w:rPr>
+            </w:pPr>
+            <w:r>
+              <w:rPr>
+                <w:rFonts w:asciiTheme="majorHAnsi" w:hAnsiTheme="majorHAnsi"/>
+              </w:rPr>
+              <w:t>RAP-CPR</w:t>
+            </w:r>
+            <w:proofErr w:type="gramStart"/>
+            <w:r>
+              <w:rPr>
+                <w:rFonts w:asciiTheme="majorHAnsi" w:hAnsiTheme="majorHAnsi"/>
+              </w:rPr>
+              <w:t>,124</w:t>
+            </w:r>
+            <w:proofErr w:type="gramEnd"/>
+          </w:p>
+          <w:p>
+            <w:pPr>
+              <w:pStyle w:val="ListParagraph"/>
+              <w:numPr>
+                <w:ilvl w:val="0"/>
+                <w:numId w:val="5"/>
+              </w:numPr>
+              <w:tabs>
+                <w:tab w:val="left" w:pos="450"/>
+              </w:tabs>
+              <w:rPr>
+                <w:rFonts w:asciiTheme="majorHAnsi" w:hAnsiTheme="majorHAnsi"/>
+              </w:rPr>
+            </w:pPr>
+            <w:r>
+              <w:rPr>
+                <w:rFonts w:asciiTheme="majorHAnsi" w:hAnsiTheme="majorHAnsi"/>
+              </w:rPr>
+              <w:t>JFK-BGM</w:t>
+            </w:r>
+            <w:proofErr w:type="gramStart"/>
+            <w:r>
+              <w:rPr>
+                <w:rFonts w:asciiTheme="majorHAnsi" w:hAnsiTheme="majorHAnsi"/>
+              </w:rPr>
+              <w:t>,123.2667</w:t>
+            </w:r>
+            <w:proofErr w:type="gramEnd"/>
+          </w:p>
+          <w:p>
+            <w:pPr>
+              <w:pStyle w:val="ListParagraph"/>
+              <w:numPr>
+                <w:ilvl w:val="0"/>
+                <w:numId w:val="5"/>
+              </w:numPr>
+              <w:tabs>
+                <w:tab w:val="left" w:pos="450"/>
+              </w:tabs>
+              <w:rPr>
+                <w:rFonts w:asciiTheme="majorHAnsi" w:hAnsiTheme="majorHAnsi"/>
+              </w:rPr>
+            </w:pPr>
+            <w:r>
+              <w:rPr>
+                <w:rFonts w:asciiTheme="majorHAnsi" w:hAnsiTheme="majorHAnsi"/>
+              </w:rPr>
+              <w:t>SMF-RNO</w:t>
+            </w:r>
+            <w:proofErr w:type="gramStart"/>
+            <w:r>
+              <w:rPr>
+                <w:rFonts w:asciiTheme="majorHAnsi" w:hAnsiTheme="majorHAnsi"/>
+              </w:rPr>
+              <w:t>,122.5</w:t>
+            </w:r>
+            <w:proofErr w:type="gramEnd"/>
+          </w:p>
+          <w:p>
+            <w:pPr>
+              <w:pStyle w:val="ListParagraph"/>
+              <w:numPr>
+                <w:ilvl w:val="0"/>
+                <w:numId w:val="5"/>
+              </w:numPr>
+              <w:tabs>
+                <w:tab w:val="left" w:pos="450"/>
+              </w:tabs>
+              <w:rPr>
+                <w:rFonts w:asciiTheme="majorHAnsi" w:hAnsiTheme="majorHAnsi"/>
+              </w:rPr>
+            </w:pPr>
+            <w:r>
+              <w:rPr>
+                <w:rFonts w:asciiTheme="majorHAnsi" w:hAnsiTheme="majorHAnsi"/>
+              </w:rPr>
+              <w:t>HTS-MCN</w:t>
+            </w:r>
+            <w:proofErr w:type="gramStart"/>
+            <w:r>
+              <w:rPr>
+                <w:rFonts w:asciiTheme="majorHAnsi" w:hAnsiTheme="majorHAnsi"/>
+              </w:rPr>
+              <w:t>,122</w:t>
+            </w:r>
+            <w:proofErr w:type="gramEnd"/>
+          </w:p>
+          <w:p>
+            <w:pPr>
+              <w:pStyle w:val="ListParagraph"/>
+              <w:numPr>
+                <w:ilvl w:val="0"/>
+                <w:numId w:val="5"/>
+              </w:numPr>
+              <w:tabs>
+                <w:tab w:val="left" w:pos="450"/>
+              </w:tabs>
+              <w:rPr>
+                <w:rFonts w:asciiTheme="majorHAnsi" w:hAnsiTheme="majorHAnsi"/>
+              </w:rPr>
+            </w:pPr>
+            <w:r>
+              <w:rPr>
+                <w:rFonts w:asciiTheme="majorHAnsi" w:hAnsiTheme="majorHAnsi"/>
+              </w:rPr>
+              <w:t>CYS-DEN</w:t>
+            </w:r>
+            <w:proofErr w:type="gramStart"/>
+            <w:r>
+              <w:rPr>
+                <w:rFonts w:asciiTheme="majorHAnsi" w:hAnsiTheme="majorHAnsi"/>
+              </w:rPr>
+              <w:t>,122</w:t>
+            </w:r>
+            <w:proofErr w:type="gramEnd"/>
+          </w:p>
+          <w:p>
+            <w:pPr>
+              <w:pStyle w:val="ListParagraph"/>
+              <w:numPr>
+                <w:ilvl w:val="0"/>
+                <w:numId w:val="5"/>
+              </w:numPr>
+              <w:tabs>
+                <w:tab w:val="left" w:pos="450"/>
+              </w:tabs>
+              <w:rPr>
+                <w:rFonts w:asciiTheme="majorHAnsi" w:hAnsiTheme="majorHAnsi"/>
+              </w:rPr>
+            </w:pPr>
+            <w:r>
+              <w:rPr>
+                <w:rFonts w:asciiTheme="majorHAnsi" w:hAnsiTheme="majorHAnsi"/>
+              </w:rPr>
+              <w:t>AVP-ABE</w:t>
+            </w:r>
+            <w:proofErr w:type="gramStart"/>
+            <w:r>
+              <w:rPr>
+                <w:rFonts w:asciiTheme="majorHAnsi" w:hAnsiTheme="majorHAnsi"/>
+              </w:rPr>
+              <w:t>,122</w:t>
+            </w:r>
+            <w:proofErr w:type="gramEnd"/>
+          </w:p>
+          <w:p>
+            <w:pPr>
+              <w:tabs>
+                <w:tab w:val="left" w:pos="450"/>
+              </w:tabs>
+              <w:ind w:left="720"/>
+              <w:rPr>
+                <w:rFonts w:asciiTheme="majorHAnsi" w:hAnsiTheme="majorHAnsi"/>
+              </w:rPr>
+            </w:pPr>
+          </w:p>
+        </w:tc>
+      </w:tr>
+      <w:tr>
+        <w:tc>
+          <w:tcPr>
+            <w:tcW w:w="4311" w:type="dxa"/>
+          </w:tcPr>
+          <w:p>
+            <w:pPr>
+              <w:pStyle w:val="ListParagraph"/>
+              <w:numPr>
+                <w:ilvl w:val="0"/>
+                <w:numId w:val="5"/>
+              </w:numPr>
+              <w:tabs>
+                <w:tab w:val="left" w:pos="450"/>
+              </w:tabs>
+              <w:rPr>
+                <w:rFonts w:asciiTheme="majorHAnsi" w:hAnsiTheme="majorHAnsi"/>
+              </w:rPr>
+            </w:pPr>
+          </w:p>
+        </w:tc>
+      </w:tr>
+    </w:tbl>
+    <w:p>
+      <w:pPr>
+        <w:pStyle w:val="ListParagraph"/>
+        <w:tabs>
+          <w:tab w:val="left" w:pos="450"/>
+        </w:tabs>
+        <w:ind w:left="360"/>
+        <w:rPr>
+          <w:rFonts w:asciiTheme="majorHAnsi" w:hAnsiTheme="majorHAnsi"/>
+        </w:rPr>
+      </w:pPr>
     </w:p>
     <w:sectPr>
       <w:pgSz w:w="12240" w:h="15840"/>
@@ -1302,7 +4854,7 @@
   <w:abstractNum w:abstractNumId="0">
     <w:nsid w:val="1EB408AF"/>
     <w:multiLevelType w:val="hybridMultilevel"/>
-    <w:tmpl w:val="CA9C3CB6"/>
+    <w:tmpl w:val="136A4430"/>
     <w:lvl w:ilvl="0" w:tplc="7708E18E">
       <w:start w:val="1"/>
       <w:numFmt w:val="decimal"/>
@@ -1482,98 +5034,9 @@
     </w:lvl>
   </w:abstractNum>
   <w:abstractNum w:abstractNumId="2">
-    <w:nsid w:val="56A9502D"/>
+    <w:nsid w:val="32330ACA"/>
     <w:multiLevelType w:val="hybridMultilevel"/>
-    <w:tmpl w:val="4B9891AA"/>
-    <w:lvl w:ilvl="0" w:tplc="0409000F">
-      <w:start w:val="1"/>
-      <w:numFmt w:val="decimal"/>
-      <w:lvlText w:val="%1."/>
-      <w:lvlJc w:val="left"/>
-      <w:pPr>
-        <w:ind w:left="720" w:hanging="360"/>
-      </w:pPr>
-      <w:rPr>
-        <w:rFonts w:hint="default"/>
-      </w:rPr>
-    </w:lvl>
-    <w:lvl w:ilvl="1" w:tplc="04090019" w:tentative="1">
-      <w:start w:val="1"/>
-      <w:numFmt w:val="lowerLetter"/>
-      <w:lvlText w:val="%2."/>
-      <w:lvlJc w:val="left"/>
-      <w:pPr>
-        <w:ind w:left="1440" w:hanging="360"/>
-      </w:pPr>
-    </w:lvl>
-    <w:lvl w:ilvl="2" w:tplc="0409001B" w:tentative="1">
-      <w:start w:val="1"/>
-      <w:numFmt w:val="lowerRoman"/>
-      <w:lvlText w:val="%3."/>
-      <w:lvlJc w:val="right"/>
-      <w:pPr>
-        <w:ind w:left="2160" w:hanging="180"/>
-      </w:pPr>
-    </w:lvl>
-    <w:lvl w:ilvl="3" w:tplc="0409000F" w:tentative="1">
-      <w:start w:val="1"/>
-      <w:numFmt w:val="decimal"/>
-      <w:lvlText w:val="%4."/>
-      <w:lvlJc w:val="left"/>
-      <w:pPr>
-        <w:ind w:left="2880" w:hanging="360"/>
-      </w:pPr>
-    </w:lvl>
-    <w:lvl w:ilvl="4" w:tplc="04090019" w:tentative="1">
-      <w:start w:val="1"/>
-      <w:numFmt w:val="lowerLetter"/>
-      <w:lvlText w:val="%5."/>
-      <w:lvlJc w:val="left"/>
-      <w:pPr>
-        <w:ind w:left="3600" w:hanging="360"/>
-      </w:pPr>
-    </w:lvl>
-    <w:lvl w:ilvl="5" w:tplc="0409001B" w:tentative="1">
-      <w:start w:val="1"/>
-      <w:numFmt w:val="lowerRoman"/>
-      <w:lvlText w:val="%6."/>
-      <w:lvlJc w:val="right"/>
-      <w:pPr>
-        <w:ind w:left="4320" w:hanging="180"/>
-      </w:pPr>
-    </w:lvl>
-    <w:lvl w:ilvl="6" w:tplc="0409000F" w:tentative="1">
-      <w:start w:val="1"/>
-      <w:numFmt w:val="decimal"/>
-      <w:lvlText w:val="%7."/>
-      <w:lvlJc w:val="left"/>
-      <w:pPr>
-        <w:ind w:left="5040" w:hanging="360"/>
-      </w:pPr>
-    </w:lvl>
-    <w:lvl w:ilvl="7" w:tplc="04090019" w:tentative="1">
-      <w:start w:val="1"/>
-      <w:numFmt w:val="lowerLetter"/>
-      <w:lvlText w:val="%8."/>
-      <w:lvlJc w:val="left"/>
-      <w:pPr>
-        <w:ind w:left="5760" w:hanging="360"/>
-      </w:pPr>
-    </w:lvl>
-    <w:lvl w:ilvl="8" w:tplc="0409001B" w:tentative="1">
-      <w:start w:val="1"/>
-      <w:numFmt w:val="lowerRoman"/>
-      <w:lvlText w:val="%9."/>
-      <w:lvlJc w:val="right"/>
-      <w:pPr>
-        <w:ind w:left="6480" w:hanging="180"/>
-      </w:pPr>
-    </w:lvl>
-  </w:abstractNum>
-  <w:abstractNum w:abstractNumId="3">
-    <w:nsid w:val="6C036B04"/>
-    <w:multiLevelType w:val="hybridMultilevel"/>
-    <w:tmpl w:val="CA9C3CB6"/>
+    <w:tmpl w:val="136A4430"/>
     <w:lvl w:ilvl="0" w:tplc="7708E18E">
       <w:start w:val="1"/>
       <w:numFmt w:val="decimal"/>
@@ -1661,17 +5124,200 @@
       </w:pPr>
     </w:lvl>
   </w:abstractNum>
+  <w:abstractNum w:abstractNumId="3">
+    <w:nsid w:val="56A9502D"/>
+    <w:multiLevelType w:val="hybridMultilevel"/>
+    <w:tmpl w:val="4B9891AA"/>
+    <w:lvl w:ilvl="0" w:tplc="0409000F">
+      <w:start w:val="1"/>
+      <w:numFmt w:val="decimal"/>
+      <w:lvlText w:val="%1."/>
+      <w:lvlJc w:val="left"/>
+      <w:pPr>
+        <w:ind w:left="720" w:hanging="360"/>
+      </w:pPr>
+      <w:rPr>
+        <w:rFonts w:hint="default"/>
+      </w:rPr>
+    </w:lvl>
+    <w:lvl w:ilvl="1" w:tplc="04090019" w:tentative="1">
+      <w:start w:val="1"/>
+      <w:numFmt w:val="lowerLetter"/>
+      <w:lvlText w:val="%2."/>
+      <w:lvlJc w:val="left"/>
+      <w:pPr>
+        <w:ind w:left="1440" w:hanging="360"/>
+      </w:pPr>
+    </w:lvl>
+    <w:lvl w:ilvl="2" w:tplc="0409001B" w:tentative="1">
+      <w:start w:val="1"/>
+      <w:numFmt w:val="lowerRoman"/>
+      <w:lvlText w:val="%3."/>
+      <w:lvlJc w:val="right"/>
+      <w:pPr>
+        <w:ind w:left="2160" w:hanging="180"/>
+      </w:pPr>
+    </w:lvl>
+    <w:lvl w:ilvl="3" w:tplc="0409000F" w:tentative="1">
+      <w:start w:val="1"/>
+      <w:numFmt w:val="decimal"/>
+      <w:lvlText w:val="%4."/>
+      <w:lvlJc w:val="left"/>
+      <w:pPr>
+        <w:ind w:left="2880" w:hanging="360"/>
+      </w:pPr>
+    </w:lvl>
+    <w:lvl w:ilvl="4" w:tplc="04090019" w:tentative="1">
+      <w:start w:val="1"/>
+      <w:numFmt w:val="lowerLetter"/>
+      <w:lvlText w:val="%5."/>
+      <w:lvlJc w:val="left"/>
+      <w:pPr>
+        <w:ind w:left="3600" w:hanging="360"/>
+      </w:pPr>
+    </w:lvl>
+    <w:lvl w:ilvl="5" w:tplc="0409001B" w:tentative="1">
+      <w:start w:val="1"/>
+      <w:numFmt w:val="lowerRoman"/>
+      <w:lvlText w:val="%6."/>
+      <w:lvlJc w:val="right"/>
+      <w:pPr>
+        <w:ind w:left="4320" w:hanging="180"/>
+      </w:pPr>
+    </w:lvl>
+    <w:lvl w:ilvl="6" w:tplc="0409000F" w:tentative="1">
+      <w:start w:val="1"/>
+      <w:numFmt w:val="decimal"/>
+      <w:lvlText w:val="%7."/>
+      <w:lvlJc w:val="left"/>
+      <w:pPr>
+        <w:ind w:left="5040" w:hanging="360"/>
+      </w:pPr>
+    </w:lvl>
+    <w:lvl w:ilvl="7" w:tplc="04090019" w:tentative="1">
+      <w:start w:val="1"/>
+      <w:numFmt w:val="lowerLetter"/>
+      <w:lvlText w:val="%8."/>
+      <w:lvlJc w:val="left"/>
+      <w:pPr>
+        <w:ind w:left="5760" w:hanging="360"/>
+      </w:pPr>
+    </w:lvl>
+    <w:lvl w:ilvl="8" w:tplc="0409001B" w:tentative="1">
+      <w:start w:val="1"/>
+      <w:numFmt w:val="lowerRoman"/>
+      <w:lvlText w:val="%9."/>
+      <w:lvlJc w:val="right"/>
+      <w:pPr>
+        <w:ind w:left="6480" w:hanging="180"/>
+      </w:pPr>
+    </w:lvl>
+  </w:abstractNum>
+  <w:abstractNum w:abstractNumId="4">
+    <w:nsid w:val="6C036B04"/>
+    <w:multiLevelType w:val="hybridMultilevel"/>
+    <w:tmpl w:val="CA9C3CB6"/>
+    <w:lvl w:ilvl="0" w:tplc="7708E18E">
+      <w:start w:val="1"/>
+      <w:numFmt w:val="decimal"/>
+      <w:lvlText w:val="%1."/>
+      <w:lvlJc w:val="left"/>
+      <w:pPr>
+        <w:ind w:left="1080" w:hanging="360"/>
+      </w:pPr>
+      <w:rPr>
+        <w:rFonts w:asciiTheme="minorHAnsi" w:hAnsiTheme="minorHAnsi" w:cstheme="minorBidi" w:hint="default"/>
+        <w:color w:val="auto"/>
+        <w:sz w:val="24"/>
+      </w:rPr>
+    </w:lvl>
+    <w:lvl w:ilvl="1" w:tplc="04090019" w:tentative="1">
+      <w:start w:val="1"/>
+      <w:numFmt w:val="lowerLetter"/>
+      <w:lvlText w:val="%2."/>
+      <w:lvlJc w:val="left"/>
+      <w:pPr>
+        <w:ind w:left="1800" w:hanging="360"/>
+      </w:pPr>
+    </w:lvl>
+    <w:lvl w:ilvl="2" w:tplc="0409001B" w:tentative="1">
+      <w:start w:val="1"/>
+      <w:numFmt w:val="lowerRoman"/>
+      <w:lvlText w:val="%3."/>
+      <w:lvlJc w:val="right"/>
+      <w:pPr>
+        <w:ind w:left="2520" w:hanging="180"/>
+      </w:pPr>
+    </w:lvl>
+    <w:lvl w:ilvl="3" w:tplc="0409000F" w:tentative="1">
+      <w:start w:val="1"/>
+      <w:numFmt w:val="decimal"/>
+      <w:lvlText w:val="%4."/>
+      <w:lvlJc w:val="left"/>
+      <w:pPr>
+        <w:ind w:left="3240" w:hanging="360"/>
+      </w:pPr>
+    </w:lvl>
+    <w:lvl w:ilvl="4" w:tplc="04090019" w:tentative="1">
+      <w:start w:val="1"/>
+      <w:numFmt w:val="lowerLetter"/>
+      <w:lvlText w:val="%5."/>
+      <w:lvlJc w:val="left"/>
+      <w:pPr>
+        <w:ind w:left="3960" w:hanging="360"/>
+      </w:pPr>
+    </w:lvl>
+    <w:lvl w:ilvl="5" w:tplc="0409001B" w:tentative="1">
+      <w:start w:val="1"/>
+      <w:numFmt w:val="lowerRoman"/>
+      <w:lvlText w:val="%6."/>
+      <w:lvlJc w:val="right"/>
+      <w:pPr>
+        <w:ind w:left="4680" w:hanging="180"/>
+      </w:pPr>
+    </w:lvl>
+    <w:lvl w:ilvl="6" w:tplc="0409000F" w:tentative="1">
+      <w:start w:val="1"/>
+      <w:numFmt w:val="decimal"/>
+      <w:lvlText w:val="%7."/>
+      <w:lvlJc w:val="left"/>
+      <w:pPr>
+        <w:ind w:left="5400" w:hanging="360"/>
+      </w:pPr>
+    </w:lvl>
+    <w:lvl w:ilvl="7" w:tplc="04090019" w:tentative="1">
+      <w:start w:val="1"/>
+      <w:numFmt w:val="lowerLetter"/>
+      <w:lvlText w:val="%8."/>
+      <w:lvlJc w:val="left"/>
+      <w:pPr>
+        <w:ind w:left="6120" w:hanging="360"/>
+      </w:pPr>
+    </w:lvl>
+    <w:lvl w:ilvl="8" w:tplc="0409001B" w:tentative="1">
+      <w:start w:val="1"/>
+      <w:numFmt w:val="lowerRoman"/>
+      <w:lvlText w:val="%9."/>
+      <w:lvlJc w:val="right"/>
+      <w:pPr>
+        <w:ind w:left="6840" w:hanging="180"/>
+      </w:pPr>
+    </w:lvl>
+  </w:abstractNum>
   <w:num w:numId="1">
-    <w:abstractNumId w:val="2"/>
+    <w:abstractNumId w:val="3"/>
   </w:num>
   <w:num w:numId="2">
-    <w:abstractNumId w:val="3"/>
+    <w:abstractNumId w:val="4"/>
   </w:num>
   <w:num w:numId="3">
     <w:abstractNumId w:val="1"/>
   </w:num>
   <w:num w:numId="4">
     <w:abstractNumId w:val="0"/>
+  </w:num>
+  <w:num w:numId="5">
+    <w:abstractNumId w:val="2"/>
   </w:num>
 </w:numbering>
 </file>

</xml_diff>